<commit_message>
Version 2.2.7, exploratory functions
</commit_message>
<xml_diff>
--- a/docs/Protocols/Ligilactobacillus_Murinus/LigilactobacillusMurinusModelVersionProtocol.docx
+++ b/docs/Protocols/Ligilactobacillus_Murinus/LigilactobacillusMurinusModelVersionProtocol.docx
@@ -10,6 +10,7 @@
           <w:szCs w:val="32"/>
         </w:rPr>
       </w:pPr>
+      <w:proofErr w:type="spellStart"/>
       <w:r>
         <w:rPr>
           <w:i/>
@@ -17,7 +18,17 @@
           <w:sz w:val="32"/>
           <w:szCs w:val="32"/>
         </w:rPr>
-        <w:t xml:space="preserve">Ligilactobacillus </w:t>
+        <w:t>Ligilactobacillus</w:t>
+      </w:r>
+      <w:proofErr w:type="spellEnd"/>
+      <w:r>
+        <w:rPr>
+          <w:i/>
+          <w:iCs/>
+          <w:sz w:val="32"/>
+          <w:szCs w:val="32"/>
+        </w:rPr>
+        <w:t xml:space="preserve"> </w:t>
       </w:r>
       <w:r>
         <w:rPr>
@@ -45,12 +56,12 @@
         <w:tblLook w:val="04A0" w:firstRow="1" w:lastRow="0" w:firstColumn="1" w:lastColumn="0" w:noHBand="0" w:noVBand="1"/>
       </w:tblPr>
       <w:tblGrid>
-        <w:gridCol w:w="1194"/>
-        <w:gridCol w:w="1586"/>
-        <w:gridCol w:w="1479"/>
-        <w:gridCol w:w="1714"/>
-        <w:gridCol w:w="1541"/>
-        <w:gridCol w:w="3402"/>
+        <w:gridCol w:w="1127"/>
+        <w:gridCol w:w="1507"/>
+        <w:gridCol w:w="1549"/>
+        <w:gridCol w:w="1940"/>
+        <w:gridCol w:w="1667"/>
+        <w:gridCol w:w="3126"/>
       </w:tblGrid>
       <w:tr>
         <w:trPr>
@@ -464,7 +475,6 @@
               <w:rPr>
                 <w:sz w:val="18"/>
                 <w:szCs w:val="18"/>
-                <w:lang w:val="en-DE"/>
               </w:rPr>
               <w:t>ID</w:t>
             </w:r>
@@ -865,7 +875,6 @@
                 <w:bCs w:val="0"/>
                 <w:sz w:val="18"/>
                 <w:szCs w:val="18"/>
-                <w:lang w:val="en-DE"/>
               </w:rPr>
             </w:pPr>
             <w:r>
@@ -874,7 +883,6 @@
                 <w:bCs w:val="0"/>
                 <w:sz w:val="18"/>
                 <w:szCs w:val="18"/>
-                <w:lang w:val="en-DE"/>
               </w:rPr>
               <w:t>1.1.2</w:t>
             </w:r>
@@ -891,14 +899,12 @@
               <w:rPr>
                 <w:sz w:val="18"/>
                 <w:szCs w:val="18"/>
-                <w:lang w:val="en-DE"/>
-              </w:rPr>
-            </w:pPr>
-            <w:r>
-              <w:rPr>
-                <w:sz w:val="18"/>
-                <w:szCs w:val="18"/>
-                <w:lang w:val="en-DE"/>
+              </w:rPr>
+            </w:pPr>
+            <w:r>
+              <w:rPr>
+                <w:sz w:val="18"/>
+                <w:szCs w:val="18"/>
               </w:rPr>
               <w:t>Metabolites</w:t>
             </w:r>
@@ -1021,14 +1027,12 @@
               <w:rPr>
                 <w:sz w:val="18"/>
                 <w:szCs w:val="18"/>
-                <w:lang w:val="en-DE"/>
-              </w:rPr>
-            </w:pPr>
-            <w:r>
-              <w:rPr>
-                <w:sz w:val="18"/>
-                <w:szCs w:val="18"/>
-                <w:lang w:val="en-DE"/>
+              </w:rPr>
+            </w:pPr>
+            <w:r>
+              <w:rPr>
+                <w:sz w:val="18"/>
+                <w:szCs w:val="18"/>
               </w:rPr>
               <w:t>Metabolites:</w:t>
             </w:r>
@@ -1044,16 +1048,2712 @@
               <w:rPr>
                 <w:sz w:val="18"/>
                 <w:szCs w:val="18"/>
+              </w:rPr>
+            </w:pPr>
+            <w:r>
+              <w:rPr>
+                <w:sz w:val="18"/>
+                <w:szCs w:val="18"/>
+              </w:rPr>
+              <w:t>Name</w:t>
+            </w:r>
+          </w:p>
+        </w:tc>
+        <w:tc>
+          <w:tcPr>
+            <w:tcW w:w="1541" w:type="dxa"/>
+          </w:tcPr>
+          <w:p>
+            <w:pPr>
+              <w:cnfStyle w:val="000000000000" w:firstRow="0" w:lastRow="0" w:firstColumn="0" w:lastColumn="0" w:oddVBand="0" w:evenVBand="0" w:oddHBand="0" w:evenHBand="0" w:firstRowFirstColumn="0" w:firstRowLastColumn="0" w:lastRowFirstColumn="0" w:lastRowLastColumn="0"/>
+              <w:rPr>
+                <w:sz w:val="18"/>
+                <w:szCs w:val="18"/>
+              </w:rPr>
+            </w:pPr>
+            <w:r>
+              <w:rPr>
+                <w:sz w:val="18"/>
+                <w:szCs w:val="18"/>
+              </w:rPr>
+              <w:t>CELB-e0</w:t>
+            </w:r>
+          </w:p>
+          <w:p>
+            <w:pPr>
+              <w:cnfStyle w:val="000000000000" w:firstRow="0" w:lastRow="0" w:firstColumn="0" w:lastColumn="0" w:oddVBand="0" w:evenVBand="0" w:oddHBand="0" w:evenHBand="0" w:firstRowFirstColumn="0" w:firstRowLastColumn="0" w:lastRowFirstColumn="0" w:lastRowLastColumn="0"/>
+              <w:rPr>
+                <w:sz w:val="18"/>
+                <w:szCs w:val="18"/>
+              </w:rPr>
+            </w:pPr>
+            <w:r>
+              <w:rPr>
+                <w:sz w:val="18"/>
+                <w:szCs w:val="18"/>
+              </w:rPr>
+              <w:t>Melibiose-e0</w:t>
+            </w:r>
+          </w:p>
+          <w:p>
+            <w:pPr>
+              <w:cnfStyle w:val="000000000000" w:firstRow="0" w:lastRow="0" w:firstColumn="0" w:lastColumn="0" w:oddVBand="0" w:evenVBand="0" w:oddHBand="0" w:evenHBand="0" w:firstRowFirstColumn="0" w:firstRowLastColumn="0" w:lastRowFirstColumn="0" w:lastRowLastColumn="0"/>
+              <w:rPr>
+                <w:sz w:val="18"/>
+                <w:szCs w:val="18"/>
+              </w:rPr>
+            </w:pPr>
+            <w:r>
+              <w:rPr>
+                <w:sz w:val="18"/>
+                <w:szCs w:val="18"/>
+              </w:rPr>
+              <w:t>GLCN-e0</w:t>
+            </w:r>
+          </w:p>
+          <w:p>
+            <w:pPr>
+              <w:cnfStyle w:val="000000000000" w:firstRow="0" w:lastRow="0" w:firstColumn="0" w:lastColumn="0" w:oddVBand="0" w:evenVBand="0" w:oddHBand="0" w:evenHBand="0" w:firstRowFirstColumn="0" w:firstRowLastColumn="0" w:lastRowFirstColumn="0" w:lastRowLastColumn="0"/>
+              <w:rPr>
+                <w:sz w:val="18"/>
+                <w:szCs w:val="18"/>
+              </w:rPr>
+            </w:pPr>
+            <w:r>
+              <w:rPr>
+                <w:sz w:val="18"/>
+                <w:szCs w:val="18"/>
+              </w:rPr>
+              <w:t>Cytidine-e0</w:t>
+            </w:r>
+          </w:p>
+          <w:p>
+            <w:pPr>
+              <w:cnfStyle w:val="000000000000" w:firstRow="0" w:lastRow="0" w:firstColumn="0" w:lastColumn="0" w:oddVBand="0" w:evenVBand="0" w:oddHBand="0" w:evenHBand="0" w:firstRowFirstColumn="0" w:firstRowLastColumn="0" w:lastRowFirstColumn="0" w:lastRowLastColumn="0"/>
+              <w:rPr>
+                <w:sz w:val="18"/>
+                <w:szCs w:val="18"/>
+              </w:rPr>
+            </w:pPr>
+            <w:r>
+              <w:rPr>
+                <w:sz w:val="18"/>
+                <w:szCs w:val="18"/>
+              </w:rPr>
+              <w:t>Taurocholate-e0</w:t>
+            </w:r>
+          </w:p>
+          <w:p>
+            <w:pPr>
+              <w:cnfStyle w:val="000000000000" w:firstRow="0" w:lastRow="0" w:firstColumn="0" w:lastColumn="0" w:oddVBand="0" w:evenVBand="0" w:oddHBand="0" w:evenHBand="0" w:firstRowFirstColumn="0" w:firstRowLastColumn="0" w:lastRowFirstColumn="0" w:lastRowLastColumn="0"/>
+              <w:rPr>
+                <w:sz w:val="18"/>
+                <w:szCs w:val="18"/>
+              </w:rPr>
+            </w:pPr>
+            <w:r>
+              <w:rPr>
+                <w:sz w:val="18"/>
+                <w:szCs w:val="18"/>
+              </w:rPr>
+              <w:t>Formate-e0</w:t>
+            </w:r>
+          </w:p>
+        </w:tc>
+        <w:tc>
+          <w:tcPr>
+            <w:tcW w:w="3402" w:type="dxa"/>
+          </w:tcPr>
+          <w:p>
+            <w:pPr>
+              <w:cnfStyle w:val="000000000000" w:firstRow="0" w:lastRow="0" w:firstColumn="0" w:lastColumn="0" w:oddVBand="0" w:evenVBand="0" w:oddHBand="0" w:evenHBand="0" w:firstRowFirstColumn="0" w:firstRowLastColumn="0" w:lastRowFirstColumn="0" w:lastRowLastColumn="0"/>
+              <w:rPr>
+                <w:sz w:val="18"/>
+                <w:szCs w:val="18"/>
+              </w:rPr>
+            </w:pPr>
+            <w:r>
+              <w:rPr>
+                <w:sz w:val="18"/>
+                <w:szCs w:val="18"/>
+              </w:rPr>
+              <w:t>All names of the mentioned metabolites had an extra “e0” added to their name.</w:t>
+            </w:r>
+            <w:r>
+              <w:rPr>
+                <w:sz w:val="18"/>
+                <w:szCs w:val="18"/>
+              </w:rPr>
+              <w:t xml:space="preserve"> This was corrected. Now the metabolites’ name follows: (name)-e0</w:t>
+            </w:r>
+          </w:p>
+        </w:tc>
+      </w:tr>
+      <w:tr>
+        <w:trPr>
+          <w:cnfStyle w:val="000000100000" w:firstRow="0" w:lastRow="0" w:firstColumn="0" w:lastColumn="0" w:oddVBand="0" w:evenVBand="0" w:oddHBand="1" w:evenHBand="0" w:firstRowFirstColumn="0" w:firstRowLastColumn="0" w:lastRowFirstColumn="0" w:lastRowLastColumn="0"/>
+        </w:trPr>
+        <w:tc>
+          <w:tcPr>
+            <w:cnfStyle w:val="001000000000" w:firstRow="0" w:lastRow="0" w:firstColumn="1" w:lastColumn="0" w:oddVBand="0" w:evenVBand="0" w:oddHBand="0" w:evenHBand="0" w:firstRowFirstColumn="0" w:firstRowLastColumn="0" w:lastRowFirstColumn="0" w:lastRowLastColumn="0"/>
+            <w:tcW w:w="1194" w:type="dxa"/>
+          </w:tcPr>
+          <w:p>
+            <w:pPr>
+              <w:jc w:val="center"/>
+              <w:rPr>
+                <w:b w:val="0"/>
+                <w:bCs w:val="0"/>
+                <w:sz w:val="18"/>
+                <w:szCs w:val="18"/>
+              </w:rPr>
+            </w:pPr>
+            <w:r>
+              <w:rPr>
+                <w:b w:val="0"/>
+                <w:bCs w:val="0"/>
+                <w:sz w:val="18"/>
+                <w:szCs w:val="18"/>
+              </w:rPr>
+              <w:t>1.1.3</w:t>
+            </w:r>
+          </w:p>
+        </w:tc>
+        <w:tc>
+          <w:tcPr>
+            <w:tcW w:w="1586" w:type="dxa"/>
+          </w:tcPr>
+          <w:p>
+            <w:pPr>
+              <w:jc w:val="center"/>
+              <w:cnfStyle w:val="000000100000" w:firstRow="0" w:lastRow="0" w:firstColumn="0" w:lastColumn="0" w:oddVBand="0" w:evenVBand="0" w:oddHBand="1" w:evenHBand="0" w:firstRowFirstColumn="0" w:firstRowLastColumn="0" w:lastRowFirstColumn="0" w:lastRowLastColumn="0"/>
+              <w:rPr>
+                <w:sz w:val="18"/>
+                <w:szCs w:val="18"/>
+              </w:rPr>
+            </w:pPr>
+            <w:r>
+              <w:rPr>
+                <w:sz w:val="18"/>
+                <w:szCs w:val="18"/>
+              </w:rPr>
+              <w:t>Metabolite</w:t>
+            </w:r>
+          </w:p>
+          <w:p>
+            <w:pPr>
+              <w:jc w:val="center"/>
+              <w:cnfStyle w:val="000000100000" w:firstRow="0" w:lastRow="0" w:firstColumn="0" w:lastColumn="0" w:oddVBand="0" w:evenVBand="0" w:oddHBand="1" w:evenHBand="0" w:firstRowFirstColumn="0" w:firstRowLastColumn="0" w:lastRowFirstColumn="0" w:lastRowLastColumn="0"/>
+              <w:rPr>
+                <w:sz w:val="18"/>
+                <w:szCs w:val="18"/>
+              </w:rPr>
+            </w:pPr>
+            <w:r>
+              <w:rPr>
+                <w:sz w:val="18"/>
+                <w:szCs w:val="18"/>
+              </w:rPr>
+              <w:t>Reaction</w:t>
+            </w:r>
+          </w:p>
+        </w:tc>
+        <w:tc>
+          <w:tcPr>
+            <w:tcW w:w="1479" w:type="dxa"/>
+          </w:tcPr>
+          <w:p>
+            <w:pPr>
+              <w:jc w:val="center"/>
+              <w:cnfStyle w:val="000000100000" w:firstRow="0" w:lastRow="0" w:firstColumn="0" w:lastColumn="0" w:oddVBand="0" w:evenVBand="0" w:oddHBand="1" w:evenHBand="0" w:firstRowFirstColumn="0" w:firstRowLastColumn="0" w:lastRowFirstColumn="0" w:lastRowLastColumn="0"/>
+              <w:rPr>
+                <w:sz w:val="18"/>
+                <w:szCs w:val="18"/>
+              </w:rPr>
+            </w:pPr>
+            <w:r>
+              <w:rPr>
+                <w:sz w:val="18"/>
+                <w:szCs w:val="18"/>
+              </w:rPr>
+              <w:t>DM_cpd01042_c0</w:t>
+            </w:r>
+          </w:p>
+          <w:p>
+            <w:pPr>
+              <w:jc w:val="center"/>
+              <w:cnfStyle w:val="000000100000" w:firstRow="0" w:lastRow="0" w:firstColumn="0" w:lastColumn="0" w:oddVBand="0" w:evenVBand="0" w:oddHBand="1" w:evenHBand="0" w:firstRowFirstColumn="0" w:firstRowLastColumn="0" w:lastRowFirstColumn="0" w:lastRowLastColumn="0"/>
+              <w:rPr>
+                <w:sz w:val="18"/>
+                <w:szCs w:val="18"/>
+              </w:rPr>
+            </w:pPr>
+            <w:r>
+              <w:rPr>
+                <w:sz w:val="18"/>
+                <w:szCs w:val="18"/>
+              </w:rPr>
+              <w:t>cpd01042_c0</w:t>
+            </w:r>
+          </w:p>
+        </w:tc>
+        <w:tc>
+          <w:tcPr>
+            <w:tcW w:w="1714" w:type="dxa"/>
+          </w:tcPr>
+          <w:p>
+            <w:pPr>
+              <w:cnfStyle w:val="000000100000" w:firstRow="0" w:lastRow="0" w:firstColumn="0" w:lastColumn="0" w:oddVBand="0" w:evenVBand="0" w:oddHBand="1" w:evenHBand="0" w:firstRowFirstColumn="0" w:firstRowLastColumn="0" w:lastRowFirstColumn="0" w:lastRowLastColumn="0"/>
+              <w:rPr>
+                <w:sz w:val="18"/>
+                <w:szCs w:val="18"/>
+              </w:rPr>
+            </w:pPr>
+            <w:r>
+              <w:rPr>
+                <w:sz w:val="18"/>
+                <w:szCs w:val="18"/>
+              </w:rPr>
+              <w:t>Metabolite:</w:t>
+            </w:r>
+          </w:p>
+          <w:p>
+            <w:pPr>
+              <w:pStyle w:val="ListParagraph"/>
+              <w:numPr>
+                <w:ilvl w:val="0"/>
+                <w:numId w:val="5"/>
+              </w:numPr>
+              <w:cnfStyle w:val="000000100000" w:firstRow="0" w:lastRow="0" w:firstColumn="0" w:lastColumn="0" w:oddVBand="0" w:evenVBand="0" w:oddHBand="1" w:evenHBand="0" w:firstRowFirstColumn="0" w:firstRowLastColumn="0" w:lastRowFirstColumn="0" w:lastRowLastColumn="0"/>
+              <w:rPr>
+                <w:sz w:val="18"/>
+                <w:szCs w:val="18"/>
+              </w:rPr>
+            </w:pPr>
+            <w:r>
+              <w:rPr>
+                <w:sz w:val="18"/>
+                <w:szCs w:val="18"/>
+              </w:rPr>
+              <w:t>Eliminate</w:t>
+            </w:r>
+          </w:p>
+          <w:p>
+            <w:pPr>
+              <w:cnfStyle w:val="000000100000" w:firstRow="0" w:lastRow="0" w:firstColumn="0" w:lastColumn="0" w:oddVBand="0" w:evenVBand="0" w:oddHBand="1" w:evenHBand="0" w:firstRowFirstColumn="0" w:firstRowLastColumn="0" w:lastRowFirstColumn="0" w:lastRowLastColumn="0"/>
+              <w:rPr>
+                <w:sz w:val="18"/>
+                <w:szCs w:val="18"/>
+              </w:rPr>
+            </w:pPr>
+            <w:r>
+              <w:rPr>
+                <w:sz w:val="18"/>
+                <w:szCs w:val="18"/>
+              </w:rPr>
+              <w:t>Reaction:</w:t>
+            </w:r>
+          </w:p>
+          <w:p>
+            <w:pPr>
+              <w:pStyle w:val="ListParagraph"/>
+              <w:numPr>
+                <w:ilvl w:val="0"/>
+                <w:numId w:val="5"/>
+              </w:numPr>
+              <w:cnfStyle w:val="000000100000" w:firstRow="0" w:lastRow="0" w:firstColumn="0" w:lastColumn="0" w:oddVBand="0" w:evenVBand="0" w:oddHBand="1" w:evenHBand="0" w:firstRowFirstColumn="0" w:firstRowLastColumn="0" w:lastRowFirstColumn="0" w:lastRowLastColumn="0"/>
+              <w:rPr>
+                <w:sz w:val="18"/>
+                <w:szCs w:val="18"/>
+              </w:rPr>
+            </w:pPr>
+            <w:r>
+              <w:rPr>
+                <w:sz w:val="18"/>
+                <w:szCs w:val="18"/>
+              </w:rPr>
+              <w:t>Eliminate</w:t>
+            </w:r>
+          </w:p>
+        </w:tc>
+        <w:tc>
+          <w:tcPr>
+            <w:tcW w:w="1541" w:type="dxa"/>
+          </w:tcPr>
+          <w:p>
+            <w:pPr>
+              <w:cnfStyle w:val="000000100000" w:firstRow="0" w:lastRow="0" w:firstColumn="0" w:lastColumn="0" w:oddVBand="0" w:evenVBand="0" w:oddHBand="1" w:evenHBand="0" w:firstRowFirstColumn="0" w:firstRowLastColumn="0" w:lastRowFirstColumn="0" w:lastRowLastColumn="0"/>
+              <w:rPr>
+                <w:sz w:val="18"/>
+                <w:szCs w:val="18"/>
+              </w:rPr>
+            </w:pPr>
+            <w:r>
+              <w:rPr>
+                <w:sz w:val="18"/>
+                <w:szCs w:val="18"/>
+              </w:rPr>
+              <w:t>eliminated</w:t>
+            </w:r>
+          </w:p>
+        </w:tc>
+        <w:tc>
+          <w:tcPr>
+            <w:tcW w:w="3402" w:type="dxa"/>
+          </w:tcPr>
+          <w:p>
+            <w:pPr>
+              <w:cnfStyle w:val="000000100000" w:firstRow="0" w:lastRow="0" w:firstColumn="0" w:lastColumn="0" w:oddVBand="0" w:evenVBand="0" w:oddHBand="1" w:evenHBand="0" w:firstRowFirstColumn="0" w:firstRowLastColumn="0" w:lastRowFirstColumn="0" w:lastRowLastColumn="0"/>
+              <w:rPr>
+                <w:sz w:val="18"/>
+                <w:szCs w:val="18"/>
+              </w:rPr>
+            </w:pPr>
+            <w:r>
+              <w:rPr>
+                <w:sz w:val="18"/>
+                <w:szCs w:val="18"/>
+              </w:rPr>
+              <w:t>Reaction</w:t>
+            </w:r>
+            <w:r>
+              <w:rPr>
+                <w:sz w:val="18"/>
+                <w:szCs w:val="18"/>
+              </w:rPr>
+              <w:t xml:space="preserve"> and metabolite were associated to “sink for </w:t>
+            </w:r>
+            <w:proofErr w:type="spellStart"/>
+            <w:r>
+              <w:rPr>
+                <w:sz w:val="18"/>
+                <w:szCs w:val="18"/>
+              </w:rPr>
+              <w:t>p_cresol</w:t>
+            </w:r>
+            <w:proofErr w:type="spellEnd"/>
+            <w:r>
+              <w:rPr>
+                <w:sz w:val="18"/>
+                <w:szCs w:val="18"/>
+              </w:rPr>
+              <w:t>”.</w:t>
+            </w:r>
+            <w:r>
+              <w:rPr>
+                <w:sz w:val="18"/>
+                <w:szCs w:val="18"/>
+              </w:rPr>
+              <w:t xml:space="preserve"> </w:t>
+            </w:r>
+          </w:p>
+        </w:tc>
+      </w:tr>
+      <w:tr>
+        <w:tc>
+          <w:tcPr>
+            <w:cnfStyle w:val="001000000000" w:firstRow="0" w:lastRow="0" w:firstColumn="1" w:lastColumn="0" w:oddVBand="0" w:evenVBand="0" w:oddHBand="0" w:evenHBand="0" w:firstRowFirstColumn="0" w:firstRowLastColumn="0" w:lastRowFirstColumn="0" w:lastRowLastColumn="0"/>
+            <w:tcW w:w="1194" w:type="dxa"/>
+          </w:tcPr>
+          <w:p>
+            <w:pPr>
+              <w:jc w:val="center"/>
+              <w:rPr>
+                <w:b w:val="0"/>
+                <w:bCs w:val="0"/>
+                <w:sz w:val="18"/>
+                <w:szCs w:val="18"/>
+              </w:rPr>
+            </w:pPr>
+            <w:r>
+              <w:rPr>
+                <w:b w:val="0"/>
+                <w:bCs w:val="0"/>
+                <w:sz w:val="18"/>
+                <w:szCs w:val="18"/>
+              </w:rPr>
+              <w:t>1.1.4</w:t>
+            </w:r>
+          </w:p>
+        </w:tc>
+        <w:tc>
+          <w:tcPr>
+            <w:tcW w:w="1586" w:type="dxa"/>
+          </w:tcPr>
+          <w:p>
+            <w:pPr>
+              <w:jc w:val="center"/>
+              <w:cnfStyle w:val="000000000000" w:firstRow="0" w:lastRow="0" w:firstColumn="0" w:lastColumn="0" w:oddVBand="0" w:evenVBand="0" w:oddHBand="0" w:evenHBand="0" w:firstRowFirstColumn="0" w:firstRowLastColumn="0" w:lastRowFirstColumn="0" w:lastRowLastColumn="0"/>
+              <w:rPr>
+                <w:sz w:val="18"/>
+                <w:szCs w:val="18"/>
+              </w:rPr>
+            </w:pPr>
+            <w:r>
+              <w:rPr>
+                <w:sz w:val="18"/>
+                <w:szCs w:val="18"/>
+              </w:rPr>
+              <w:t>Metabolite</w:t>
+            </w:r>
+            <w:r>
+              <w:rPr>
+                <w:sz w:val="18"/>
+                <w:szCs w:val="18"/>
+              </w:rPr>
+              <w:t>s</w:t>
+            </w:r>
+          </w:p>
+        </w:tc>
+        <w:tc>
+          <w:tcPr>
+            <w:tcW w:w="1479" w:type="dxa"/>
+          </w:tcPr>
+          <w:p>
+            <w:pPr>
+              <w:jc w:val="center"/>
+              <w:cnfStyle w:val="000000000000" w:firstRow="0" w:lastRow="0" w:firstColumn="0" w:lastColumn="0" w:oddVBand="0" w:evenVBand="0" w:oddHBand="0" w:evenHBand="0" w:firstRowFirstColumn="0" w:firstRowLastColumn="0" w:lastRowFirstColumn="0" w:lastRowLastColumn="0"/>
+              <w:rPr>
+                <w:sz w:val="18"/>
+                <w:szCs w:val="18"/>
+              </w:rPr>
+            </w:pPr>
+            <w:r>
+              <w:rPr>
+                <w:sz w:val="18"/>
+                <w:szCs w:val="18"/>
+              </w:rPr>
+              <w:t>cpd17041_e0</w:t>
+            </w:r>
+          </w:p>
+          <w:p>
+            <w:pPr>
+              <w:jc w:val="center"/>
+              <w:cnfStyle w:val="000000000000" w:firstRow="0" w:lastRow="0" w:firstColumn="0" w:lastColumn="0" w:oddVBand="0" w:evenVBand="0" w:oddHBand="0" w:evenHBand="0" w:firstRowFirstColumn="0" w:firstRowLastColumn="0" w:lastRowFirstColumn="0" w:lastRowLastColumn="0"/>
+              <w:rPr>
+                <w:sz w:val="18"/>
+                <w:szCs w:val="18"/>
+              </w:rPr>
+            </w:pPr>
+            <w:r>
+              <w:rPr>
+                <w:sz w:val="18"/>
+                <w:szCs w:val="18"/>
+              </w:rPr>
+              <w:t>cpd1704</w:t>
+            </w:r>
+            <w:r>
+              <w:rPr>
+                <w:sz w:val="18"/>
+                <w:szCs w:val="18"/>
+              </w:rPr>
+              <w:t>2</w:t>
+            </w:r>
+            <w:r>
+              <w:rPr>
+                <w:sz w:val="18"/>
+                <w:szCs w:val="18"/>
+              </w:rPr>
+              <w:t>_e0</w:t>
+            </w:r>
+          </w:p>
+          <w:p>
+            <w:pPr>
+              <w:jc w:val="center"/>
+              <w:cnfStyle w:val="000000000000" w:firstRow="0" w:lastRow="0" w:firstColumn="0" w:lastColumn="0" w:oddVBand="0" w:evenVBand="0" w:oddHBand="0" w:evenHBand="0" w:firstRowFirstColumn="0" w:firstRowLastColumn="0" w:lastRowFirstColumn="0" w:lastRowLastColumn="0"/>
+              <w:rPr>
+                <w:sz w:val="18"/>
+                <w:szCs w:val="18"/>
+              </w:rPr>
+            </w:pPr>
+            <w:r>
+              <w:rPr>
+                <w:sz w:val="18"/>
+                <w:szCs w:val="18"/>
+              </w:rPr>
+              <w:t>cpd1704</w:t>
+            </w:r>
+            <w:r>
+              <w:rPr>
+                <w:sz w:val="18"/>
+                <w:szCs w:val="18"/>
+              </w:rPr>
+              <w:t>3</w:t>
+            </w:r>
+            <w:r>
+              <w:rPr>
+                <w:sz w:val="18"/>
+                <w:szCs w:val="18"/>
+              </w:rPr>
+              <w:t>_e0</w:t>
+            </w:r>
+          </w:p>
+          <w:p>
+            <w:pPr>
+              <w:jc w:val="center"/>
+              <w:cnfStyle w:val="000000000000" w:firstRow="0" w:lastRow="0" w:firstColumn="0" w:lastColumn="0" w:oddVBand="0" w:evenVBand="0" w:oddHBand="0" w:evenHBand="0" w:firstRowFirstColumn="0" w:firstRowLastColumn="0" w:lastRowFirstColumn="0" w:lastRowLastColumn="0"/>
+              <w:rPr>
+                <w:sz w:val="18"/>
+                <w:szCs w:val="18"/>
+              </w:rPr>
+            </w:pPr>
+          </w:p>
+        </w:tc>
+        <w:tc>
+          <w:tcPr>
+            <w:tcW w:w="1714" w:type="dxa"/>
+          </w:tcPr>
+          <w:p>
+            <w:pPr>
+              <w:cnfStyle w:val="000000000000" w:firstRow="0" w:lastRow="0" w:firstColumn="0" w:lastColumn="0" w:oddVBand="0" w:evenVBand="0" w:oddHBand="0" w:evenHBand="0" w:firstRowFirstColumn="0" w:firstRowLastColumn="0" w:lastRowFirstColumn="0" w:lastRowLastColumn="0"/>
+              <w:rPr>
+                <w:sz w:val="18"/>
+                <w:szCs w:val="18"/>
+              </w:rPr>
+            </w:pPr>
+            <w:r>
+              <w:rPr>
+                <w:sz w:val="18"/>
+                <w:szCs w:val="18"/>
+              </w:rPr>
+              <w:t>Metabolites:</w:t>
+            </w:r>
+          </w:p>
+          <w:p>
+            <w:pPr>
+              <w:pStyle w:val="ListParagraph"/>
+              <w:numPr>
+                <w:ilvl w:val="0"/>
+                <w:numId w:val="5"/>
+              </w:numPr>
+              <w:cnfStyle w:val="000000000000" w:firstRow="0" w:lastRow="0" w:firstColumn="0" w:lastColumn="0" w:oddVBand="0" w:evenVBand="0" w:oddHBand="0" w:evenHBand="0" w:firstRowFirstColumn="0" w:firstRowLastColumn="0" w:lastRowFirstColumn="0" w:lastRowLastColumn="0"/>
+              <w:rPr>
+                <w:sz w:val="18"/>
+                <w:szCs w:val="18"/>
+              </w:rPr>
+            </w:pPr>
+            <w:r>
+              <w:rPr>
+                <w:sz w:val="18"/>
+                <w:szCs w:val="18"/>
+              </w:rPr>
+              <w:t>Changed compartment</w:t>
+            </w:r>
+          </w:p>
+        </w:tc>
+        <w:tc>
+          <w:tcPr>
+            <w:tcW w:w="1541" w:type="dxa"/>
+          </w:tcPr>
+          <w:p>
+            <w:pPr>
+              <w:cnfStyle w:val="000000000000" w:firstRow="0" w:lastRow="0" w:firstColumn="0" w:lastColumn="0" w:oddVBand="0" w:evenVBand="0" w:oddHBand="0" w:evenHBand="0" w:firstRowFirstColumn="0" w:firstRowLastColumn="0" w:lastRowFirstColumn="0" w:lastRowLastColumn="0"/>
+              <w:rPr>
+                <w:sz w:val="18"/>
+                <w:szCs w:val="18"/>
+              </w:rPr>
+            </w:pPr>
+            <w:r>
+              <w:rPr>
+                <w:sz w:val="18"/>
+                <w:szCs w:val="18"/>
+              </w:rPr>
+              <w:t>Metabolites now in “c0” compartment</w:t>
+            </w:r>
+          </w:p>
+        </w:tc>
+        <w:tc>
+          <w:tcPr>
+            <w:tcW w:w="3402" w:type="dxa"/>
+          </w:tcPr>
+          <w:p>
+            <w:pPr>
+              <w:cnfStyle w:val="000000000000" w:firstRow="0" w:lastRow="0" w:firstColumn="0" w:lastColumn="0" w:oddVBand="0" w:evenVBand="0" w:oddHBand="0" w:evenHBand="0" w:firstRowFirstColumn="0" w:firstRowLastColumn="0" w:lastRowFirstColumn="0" w:lastRowLastColumn="0"/>
+              <w:rPr>
+                <w:sz w:val="18"/>
+                <w:szCs w:val="18"/>
+              </w:rPr>
+            </w:pPr>
+            <w:r>
+              <w:rPr>
+                <w:sz w:val="18"/>
+                <w:szCs w:val="18"/>
+              </w:rPr>
+              <w:t>Now the metabolites for DNA Replication, RNA Replication and Protein-biosynthesis are in the “c0” (cytosol) compartment.</w:t>
+            </w:r>
+          </w:p>
+        </w:tc>
+      </w:tr>
+      <w:tr>
+        <w:trPr>
+          <w:cnfStyle w:val="000000100000" w:firstRow="0" w:lastRow="0" w:firstColumn="0" w:lastColumn="0" w:oddVBand="0" w:evenVBand="0" w:oddHBand="1" w:evenHBand="0" w:firstRowFirstColumn="0" w:firstRowLastColumn="0" w:lastRowFirstColumn="0" w:lastRowLastColumn="0"/>
+        </w:trPr>
+        <w:tc>
+          <w:tcPr>
+            <w:cnfStyle w:val="001000000000" w:firstRow="0" w:lastRow="0" w:firstColumn="1" w:lastColumn="0" w:oddVBand="0" w:evenVBand="0" w:oddHBand="0" w:evenHBand="0" w:firstRowFirstColumn="0" w:firstRowLastColumn="0" w:lastRowFirstColumn="0" w:lastRowLastColumn="0"/>
+            <w:tcW w:w="1194" w:type="dxa"/>
+          </w:tcPr>
+          <w:p>
+            <w:pPr>
+              <w:jc w:val="center"/>
+              <w:rPr>
+                <w:b w:val="0"/>
+                <w:bCs w:val="0"/>
+                <w:sz w:val="18"/>
+                <w:szCs w:val="18"/>
+              </w:rPr>
+            </w:pPr>
+            <w:r>
+              <w:rPr>
+                <w:b w:val="0"/>
+                <w:bCs w:val="0"/>
+                <w:sz w:val="18"/>
+                <w:szCs w:val="18"/>
+              </w:rPr>
+              <w:t>1.1.5</w:t>
+            </w:r>
+          </w:p>
+        </w:tc>
+        <w:tc>
+          <w:tcPr>
+            <w:tcW w:w="1586" w:type="dxa"/>
+          </w:tcPr>
+          <w:p>
+            <w:pPr>
+              <w:jc w:val="center"/>
+              <w:cnfStyle w:val="000000100000" w:firstRow="0" w:lastRow="0" w:firstColumn="0" w:lastColumn="0" w:oddVBand="0" w:evenVBand="0" w:oddHBand="1" w:evenHBand="0" w:firstRowFirstColumn="0" w:firstRowLastColumn="0" w:lastRowFirstColumn="0" w:lastRowLastColumn="0"/>
+              <w:rPr>
+                <w:sz w:val="18"/>
+                <w:szCs w:val="18"/>
+              </w:rPr>
+            </w:pPr>
+            <w:r>
+              <w:rPr>
+                <w:sz w:val="18"/>
+                <w:szCs w:val="18"/>
+              </w:rPr>
+              <w:t>Reactions</w:t>
+            </w:r>
+          </w:p>
+        </w:tc>
+        <w:tc>
+          <w:tcPr>
+            <w:tcW w:w="1479" w:type="dxa"/>
+          </w:tcPr>
+          <w:p>
+            <w:pPr>
+              <w:jc w:val="center"/>
+              <w:cnfStyle w:val="000000100000" w:firstRow="0" w:lastRow="0" w:firstColumn="0" w:lastColumn="0" w:oddVBand="0" w:evenVBand="0" w:oddHBand="1" w:evenHBand="0" w:firstRowFirstColumn="0" w:firstRowLastColumn="0" w:lastRowFirstColumn="0" w:lastRowLastColumn="0"/>
+              <w:rPr>
+                <w:sz w:val="18"/>
+                <w:szCs w:val="18"/>
+              </w:rPr>
+            </w:pPr>
+            <w:r>
+              <w:rPr>
+                <w:color w:val="00B050"/>
+                <w:sz w:val="18"/>
+                <w:szCs w:val="18"/>
+              </w:rPr>
+              <w:t>EX_cpd00158_e0</w:t>
+            </w:r>
+            <w:r>
+              <w:rPr>
+                <w:sz w:val="18"/>
+                <w:szCs w:val="18"/>
+              </w:rPr>
+              <w:t xml:space="preserve"> -&gt; CELB-e0-e0 Exchange</w:t>
+            </w:r>
+          </w:p>
+          <w:p>
+            <w:pPr>
+              <w:jc w:val="center"/>
+              <w:cnfStyle w:val="000000100000" w:firstRow="0" w:lastRow="0" w:firstColumn="0" w:lastColumn="0" w:oddVBand="0" w:evenVBand="0" w:oddHBand="1" w:evenHBand="0" w:firstRowFirstColumn="0" w:firstRowLastColumn="0" w:lastRowFirstColumn="0" w:lastRowLastColumn="0"/>
+              <w:rPr>
+                <w:sz w:val="18"/>
+                <w:szCs w:val="18"/>
+              </w:rPr>
+            </w:pPr>
+            <w:r>
+              <w:rPr>
+                <w:color w:val="00B050"/>
+                <w:sz w:val="18"/>
+                <w:szCs w:val="18"/>
+              </w:rPr>
+              <w:t>EX_cpd03198_e0</w:t>
+            </w:r>
+            <w:r>
+              <w:rPr>
+                <w:sz w:val="18"/>
+                <w:szCs w:val="18"/>
+              </w:rPr>
+              <w:t xml:space="preserve"> -&gt; Melibiose-e0-e0 Exchange</w:t>
+            </w:r>
+          </w:p>
+          <w:p>
+            <w:pPr>
+              <w:jc w:val="center"/>
+              <w:cnfStyle w:val="000000100000" w:firstRow="0" w:lastRow="0" w:firstColumn="0" w:lastColumn="0" w:oddVBand="0" w:evenVBand="0" w:oddHBand="1" w:evenHBand="0" w:firstRowFirstColumn="0" w:firstRowLastColumn="0" w:lastRowFirstColumn="0" w:lastRowLastColumn="0"/>
+              <w:rPr>
+                <w:sz w:val="18"/>
+                <w:szCs w:val="18"/>
+              </w:rPr>
+            </w:pPr>
+            <w:r>
+              <w:rPr>
+                <w:color w:val="00B050"/>
+                <w:sz w:val="18"/>
+                <w:szCs w:val="18"/>
+              </w:rPr>
+              <w:t>EX_cpd00222_e0</w:t>
+            </w:r>
+            <w:r>
+              <w:rPr>
+                <w:sz w:val="18"/>
+                <w:szCs w:val="18"/>
+              </w:rPr>
+              <w:t xml:space="preserve"> -&gt; GLCN-e0-e0 Exchange</w:t>
+            </w:r>
+          </w:p>
+          <w:p>
+            <w:pPr>
+              <w:jc w:val="center"/>
+              <w:cnfStyle w:val="000000100000" w:firstRow="0" w:lastRow="0" w:firstColumn="0" w:lastColumn="0" w:oddVBand="0" w:evenVBand="0" w:oddHBand="1" w:evenHBand="0" w:firstRowFirstColumn="0" w:firstRowLastColumn="0" w:lastRowFirstColumn="0" w:lastRowLastColumn="0"/>
+              <w:rPr>
+                <w:sz w:val="18"/>
+                <w:szCs w:val="18"/>
+              </w:rPr>
+            </w:pPr>
+            <w:r>
+              <w:rPr>
+                <w:color w:val="00B050"/>
+                <w:sz w:val="18"/>
+                <w:szCs w:val="18"/>
+              </w:rPr>
+              <w:t>EX_cpd00367_e0</w:t>
+            </w:r>
+            <w:r>
+              <w:rPr>
+                <w:sz w:val="18"/>
+                <w:szCs w:val="18"/>
+              </w:rPr>
+              <w:t xml:space="preserve"> -&gt; Cytidine-e0-e0 Exchange</w:t>
+            </w:r>
+          </w:p>
+          <w:p>
+            <w:pPr>
+              <w:jc w:val="center"/>
+              <w:cnfStyle w:val="000000100000" w:firstRow="0" w:lastRow="0" w:firstColumn="0" w:lastColumn="0" w:oddVBand="0" w:evenVBand="0" w:oddHBand="1" w:evenHBand="0" w:firstRowFirstColumn="0" w:firstRowLastColumn="0" w:lastRowFirstColumn="0" w:lastRowLastColumn="0"/>
+              <w:rPr>
+                <w:sz w:val="18"/>
+                <w:szCs w:val="18"/>
+              </w:rPr>
+            </w:pPr>
+            <w:r>
+              <w:rPr>
+                <w:color w:val="00B050"/>
+                <w:sz w:val="18"/>
+                <w:szCs w:val="18"/>
+              </w:rPr>
+              <w:t>EX_cpd03047_e0</w:t>
+            </w:r>
+            <w:r>
+              <w:rPr>
+                <w:sz w:val="18"/>
+                <w:szCs w:val="18"/>
+              </w:rPr>
+              <w:t xml:space="preserve"> -&gt; Taurocholate-e0-e0 Exchange</w:t>
+            </w:r>
+          </w:p>
+          <w:p>
+            <w:pPr>
+              <w:jc w:val="center"/>
+              <w:cnfStyle w:val="000000100000" w:firstRow="0" w:lastRow="0" w:firstColumn="0" w:lastColumn="0" w:oddVBand="0" w:evenVBand="0" w:oddHBand="1" w:evenHBand="0" w:firstRowFirstColumn="0" w:firstRowLastColumn="0" w:lastRowFirstColumn="0" w:lastRowLastColumn="0"/>
+              <w:rPr>
+                <w:sz w:val="18"/>
+                <w:szCs w:val="18"/>
+              </w:rPr>
+            </w:pPr>
+            <w:r>
+              <w:rPr>
+                <w:color w:val="00B050"/>
+                <w:sz w:val="18"/>
+                <w:szCs w:val="18"/>
+              </w:rPr>
+              <w:t>EX_cpd00047_e0</w:t>
+            </w:r>
+            <w:r>
+              <w:rPr>
+                <w:sz w:val="18"/>
+                <w:szCs w:val="18"/>
+              </w:rPr>
+              <w:t xml:space="preserve"> -&gt; Formate-e0-e0 Exchange</w:t>
+            </w:r>
+          </w:p>
+        </w:tc>
+        <w:tc>
+          <w:tcPr>
+            <w:tcW w:w="1714" w:type="dxa"/>
+          </w:tcPr>
+          <w:p>
+            <w:pPr>
+              <w:cnfStyle w:val="000000100000" w:firstRow="0" w:lastRow="0" w:firstColumn="0" w:lastColumn="0" w:oddVBand="0" w:evenVBand="0" w:oddHBand="1" w:evenHBand="0" w:firstRowFirstColumn="0" w:firstRowLastColumn="0" w:lastRowFirstColumn="0" w:lastRowLastColumn="0"/>
+              <w:rPr>
+                <w:sz w:val="18"/>
+                <w:szCs w:val="18"/>
+              </w:rPr>
+            </w:pPr>
+            <w:r>
+              <w:rPr>
+                <w:sz w:val="18"/>
+                <w:szCs w:val="18"/>
+              </w:rPr>
+              <w:t>Reactions:</w:t>
+            </w:r>
+          </w:p>
+          <w:p>
+            <w:pPr>
+              <w:pStyle w:val="ListParagraph"/>
+              <w:numPr>
+                <w:ilvl w:val="0"/>
+                <w:numId w:val="5"/>
+              </w:numPr>
+              <w:cnfStyle w:val="000000100000" w:firstRow="0" w:lastRow="0" w:firstColumn="0" w:lastColumn="0" w:oddVBand="0" w:evenVBand="0" w:oddHBand="1" w:evenHBand="0" w:firstRowFirstColumn="0" w:firstRowLastColumn="0" w:lastRowFirstColumn="0" w:lastRowLastColumn="0"/>
+              <w:rPr>
+                <w:sz w:val="18"/>
+                <w:szCs w:val="18"/>
+              </w:rPr>
+            </w:pPr>
+            <w:r>
+              <w:rPr>
+                <w:sz w:val="18"/>
+                <w:szCs w:val="18"/>
+              </w:rPr>
+              <w:t>Name changed</w:t>
+            </w:r>
+          </w:p>
+        </w:tc>
+        <w:tc>
+          <w:tcPr>
+            <w:tcW w:w="1541" w:type="dxa"/>
+          </w:tcPr>
+          <w:p>
+            <w:pPr>
+              <w:jc w:val="center"/>
+              <w:cnfStyle w:val="000000100000" w:firstRow="0" w:lastRow="0" w:firstColumn="0" w:lastColumn="0" w:oddVBand="0" w:evenVBand="0" w:oddHBand="1" w:evenHBand="0" w:firstRowFirstColumn="0" w:firstRowLastColumn="0" w:lastRowFirstColumn="0" w:lastRowLastColumn="0"/>
+              <w:rPr>
+                <w:sz w:val="18"/>
+                <w:szCs w:val="18"/>
+              </w:rPr>
+            </w:pPr>
+            <w:r>
+              <w:rPr>
+                <w:color w:val="00B050"/>
+                <w:sz w:val="18"/>
+                <w:szCs w:val="18"/>
+              </w:rPr>
+              <w:t>EX_cpd00158_e0</w:t>
+            </w:r>
+            <w:r>
+              <w:rPr>
+                <w:sz w:val="18"/>
+                <w:szCs w:val="18"/>
+              </w:rPr>
+              <w:t xml:space="preserve"> -&gt; CELB-e0 Exchange</w:t>
+            </w:r>
+          </w:p>
+          <w:p>
+            <w:pPr>
+              <w:jc w:val="center"/>
+              <w:cnfStyle w:val="000000100000" w:firstRow="0" w:lastRow="0" w:firstColumn="0" w:lastColumn="0" w:oddVBand="0" w:evenVBand="0" w:oddHBand="1" w:evenHBand="0" w:firstRowFirstColumn="0" w:firstRowLastColumn="0" w:lastRowFirstColumn="0" w:lastRowLastColumn="0"/>
+              <w:rPr>
+                <w:sz w:val="18"/>
+                <w:szCs w:val="18"/>
+              </w:rPr>
+            </w:pPr>
+            <w:r>
+              <w:rPr>
+                <w:color w:val="00B050"/>
+                <w:sz w:val="18"/>
+                <w:szCs w:val="18"/>
+              </w:rPr>
+              <w:t>EX_cpd03198_e0</w:t>
+            </w:r>
+            <w:r>
+              <w:rPr>
+                <w:sz w:val="18"/>
+                <w:szCs w:val="18"/>
+              </w:rPr>
+              <w:t xml:space="preserve"> -&gt; Melibiose-e0 Exchange</w:t>
+            </w:r>
+          </w:p>
+          <w:p>
+            <w:pPr>
+              <w:jc w:val="center"/>
+              <w:cnfStyle w:val="000000100000" w:firstRow="0" w:lastRow="0" w:firstColumn="0" w:lastColumn="0" w:oddVBand="0" w:evenVBand="0" w:oddHBand="1" w:evenHBand="0" w:firstRowFirstColumn="0" w:firstRowLastColumn="0" w:lastRowFirstColumn="0" w:lastRowLastColumn="0"/>
+              <w:rPr>
+                <w:sz w:val="18"/>
+                <w:szCs w:val="18"/>
+              </w:rPr>
+            </w:pPr>
+            <w:r>
+              <w:rPr>
+                <w:color w:val="00B050"/>
+                <w:sz w:val="18"/>
+                <w:szCs w:val="18"/>
+              </w:rPr>
+              <w:t>EX_cpd00222_e0</w:t>
+            </w:r>
+            <w:r>
+              <w:rPr>
+                <w:sz w:val="18"/>
+                <w:szCs w:val="18"/>
+              </w:rPr>
+              <w:t xml:space="preserve"> -&gt; GLCN-e0 Exchange</w:t>
+            </w:r>
+          </w:p>
+          <w:p>
+            <w:pPr>
+              <w:jc w:val="center"/>
+              <w:cnfStyle w:val="000000100000" w:firstRow="0" w:lastRow="0" w:firstColumn="0" w:lastColumn="0" w:oddVBand="0" w:evenVBand="0" w:oddHBand="1" w:evenHBand="0" w:firstRowFirstColumn="0" w:firstRowLastColumn="0" w:lastRowFirstColumn="0" w:lastRowLastColumn="0"/>
+              <w:rPr>
+                <w:sz w:val="18"/>
+                <w:szCs w:val="18"/>
+              </w:rPr>
+            </w:pPr>
+            <w:r>
+              <w:rPr>
+                <w:color w:val="00B050"/>
+                <w:sz w:val="18"/>
+                <w:szCs w:val="18"/>
+              </w:rPr>
+              <w:t>EX_cpd00367_e0</w:t>
+            </w:r>
+            <w:r>
+              <w:rPr>
+                <w:sz w:val="18"/>
+                <w:szCs w:val="18"/>
+              </w:rPr>
+              <w:t xml:space="preserve"> -&gt; Cytidine-e0 Exchange</w:t>
+            </w:r>
+          </w:p>
+          <w:p>
+            <w:pPr>
+              <w:jc w:val="center"/>
+              <w:cnfStyle w:val="000000100000" w:firstRow="0" w:lastRow="0" w:firstColumn="0" w:lastColumn="0" w:oddVBand="0" w:evenVBand="0" w:oddHBand="1" w:evenHBand="0" w:firstRowFirstColumn="0" w:firstRowLastColumn="0" w:lastRowFirstColumn="0" w:lastRowLastColumn="0"/>
+              <w:rPr>
+                <w:sz w:val="18"/>
+                <w:szCs w:val="18"/>
+              </w:rPr>
+            </w:pPr>
+            <w:r>
+              <w:rPr>
+                <w:color w:val="00B050"/>
+                <w:sz w:val="18"/>
+                <w:szCs w:val="18"/>
+              </w:rPr>
+              <w:t>EX_cpd03047_e0</w:t>
+            </w:r>
+            <w:r>
+              <w:rPr>
+                <w:sz w:val="18"/>
+                <w:szCs w:val="18"/>
+              </w:rPr>
+              <w:t xml:space="preserve"> -&gt; Taurocholate-e0 Exchange</w:t>
+            </w:r>
+          </w:p>
+          <w:p>
+            <w:pPr>
+              <w:jc w:val="center"/>
+              <w:cnfStyle w:val="000000100000" w:firstRow="0" w:lastRow="0" w:firstColumn="0" w:lastColumn="0" w:oddVBand="0" w:evenVBand="0" w:oddHBand="1" w:evenHBand="0" w:firstRowFirstColumn="0" w:firstRowLastColumn="0" w:lastRowFirstColumn="0" w:lastRowLastColumn="0"/>
+              <w:rPr>
+                <w:sz w:val="18"/>
+                <w:szCs w:val="18"/>
+              </w:rPr>
+            </w:pPr>
+            <w:r>
+              <w:rPr>
+                <w:color w:val="00B050"/>
+                <w:sz w:val="18"/>
+                <w:szCs w:val="18"/>
+              </w:rPr>
+              <w:t>EX_cpd00047_e0</w:t>
+            </w:r>
+            <w:r>
+              <w:rPr>
+                <w:sz w:val="18"/>
+                <w:szCs w:val="18"/>
+              </w:rPr>
+              <w:t xml:space="preserve"> -&gt; Formate-e0 Exchange</w:t>
+            </w:r>
+          </w:p>
+        </w:tc>
+        <w:tc>
+          <w:tcPr>
+            <w:tcW w:w="3402" w:type="dxa"/>
+          </w:tcPr>
+          <w:p>
+            <w:pPr>
+              <w:cnfStyle w:val="000000100000" w:firstRow="0" w:lastRow="0" w:firstColumn="0" w:lastColumn="0" w:oddVBand="0" w:evenVBand="0" w:oddHBand="1" w:evenHBand="0" w:firstRowFirstColumn="0" w:firstRowLastColumn="0" w:lastRowFirstColumn="0" w:lastRowLastColumn="0"/>
+              <w:rPr>
+                <w:sz w:val="18"/>
+                <w:szCs w:val="18"/>
+              </w:rPr>
+            </w:pPr>
+            <w:r>
+              <w:rPr>
+                <w:sz w:val="18"/>
+                <w:szCs w:val="18"/>
+              </w:rPr>
+              <w:t>Noticed that the reaction</w:t>
+            </w:r>
+            <w:r>
+              <w:rPr>
+                <w:sz w:val="18"/>
+                <w:szCs w:val="18"/>
+              </w:rPr>
+              <w:t xml:space="preserve">s </w:t>
+            </w:r>
+            <w:r>
+              <w:rPr>
+                <w:sz w:val="18"/>
+                <w:szCs w:val="18"/>
+              </w:rPr>
+              <w:t xml:space="preserve">associated to the metabolites </w:t>
+            </w:r>
+            <w:r>
+              <w:rPr>
+                <w:sz w:val="18"/>
+                <w:szCs w:val="18"/>
+              </w:rPr>
+              <w:t xml:space="preserve">changed in version 1.1.2 also had the problem with their associated </w:t>
+            </w:r>
+            <w:r>
+              <w:rPr>
+                <w:sz w:val="18"/>
+                <w:szCs w:val="18"/>
+              </w:rPr>
+              <w:t>reactions´ name. The name of th</w:t>
+            </w:r>
+            <w:r>
+              <w:rPr>
+                <w:sz w:val="18"/>
+                <w:szCs w:val="18"/>
+              </w:rPr>
+              <w:t>ose exchange reactions was changed to the correct structure.</w:t>
+            </w:r>
+          </w:p>
+        </w:tc>
+      </w:tr>
+      <w:tr>
+        <w:tc>
+          <w:tcPr>
+            <w:cnfStyle w:val="001000000000" w:firstRow="0" w:lastRow="0" w:firstColumn="1" w:lastColumn="0" w:oddVBand="0" w:evenVBand="0" w:oddHBand="0" w:evenHBand="0" w:firstRowFirstColumn="0" w:firstRowLastColumn="0" w:lastRowFirstColumn="0" w:lastRowLastColumn="0"/>
+            <w:tcW w:w="1194" w:type="dxa"/>
+          </w:tcPr>
+          <w:p>
+            <w:pPr>
+              <w:jc w:val="center"/>
+              <w:rPr>
+                <w:b w:val="0"/>
+                <w:bCs w:val="0"/>
+                <w:sz w:val="18"/>
+                <w:szCs w:val="18"/>
+              </w:rPr>
+            </w:pPr>
+            <w:r>
+              <w:rPr>
+                <w:b w:val="0"/>
+                <w:bCs w:val="0"/>
+                <w:sz w:val="18"/>
+                <w:szCs w:val="18"/>
+              </w:rPr>
+              <w:t>2.1.1</w:t>
+            </w:r>
+          </w:p>
+        </w:tc>
+        <w:tc>
+          <w:tcPr>
+            <w:tcW w:w="1586" w:type="dxa"/>
+          </w:tcPr>
+          <w:p>
+            <w:pPr>
+              <w:jc w:val="center"/>
+              <w:cnfStyle w:val="000000000000" w:firstRow="0" w:lastRow="0" w:firstColumn="0" w:lastColumn="0" w:oddVBand="0" w:evenVBand="0" w:oddHBand="0" w:evenHBand="0" w:firstRowFirstColumn="0" w:firstRowLastColumn="0" w:lastRowFirstColumn="0" w:lastRowLastColumn="0"/>
+              <w:rPr>
+                <w:sz w:val="18"/>
+                <w:szCs w:val="18"/>
+              </w:rPr>
+            </w:pPr>
+            <w:r>
+              <w:rPr>
+                <w:sz w:val="18"/>
+                <w:szCs w:val="18"/>
+              </w:rPr>
+              <w:t>Model</w:t>
+            </w:r>
+          </w:p>
+        </w:tc>
+        <w:tc>
+          <w:tcPr>
+            <w:tcW w:w="1479" w:type="dxa"/>
+          </w:tcPr>
+          <w:p>
+            <w:pPr>
+              <w:jc w:val="center"/>
+              <w:cnfStyle w:val="000000000000" w:firstRow="0" w:lastRow="0" w:firstColumn="0" w:lastColumn="0" w:oddVBand="0" w:evenVBand="0" w:oddHBand="0" w:evenHBand="0" w:firstRowFirstColumn="0" w:firstRowLastColumn="0" w:lastRowFirstColumn="0" w:lastRowLastColumn="0"/>
+              <w:rPr>
+                <w:sz w:val="18"/>
+                <w:szCs w:val="18"/>
+              </w:rPr>
+            </w:pPr>
+          </w:p>
+        </w:tc>
+        <w:tc>
+          <w:tcPr>
+            <w:tcW w:w="1714" w:type="dxa"/>
+          </w:tcPr>
+          <w:p>
+            <w:pPr>
+              <w:cnfStyle w:val="000000000000" w:firstRow="0" w:lastRow="0" w:firstColumn="0" w:lastColumn="0" w:oddVBand="0" w:evenVBand="0" w:oddHBand="0" w:evenHBand="0" w:firstRowFirstColumn="0" w:firstRowLastColumn="0" w:lastRowFirstColumn="0" w:lastRowLastColumn="0"/>
+              <w:rPr>
+                <w:sz w:val="18"/>
+                <w:szCs w:val="18"/>
+              </w:rPr>
+            </w:pPr>
+            <w:r>
+              <w:rPr>
+                <w:sz w:val="18"/>
+                <w:szCs w:val="18"/>
+              </w:rPr>
+              <w:t>The model was changed.</w:t>
+            </w:r>
+          </w:p>
+        </w:tc>
+        <w:tc>
+          <w:tcPr>
+            <w:tcW w:w="1541" w:type="dxa"/>
+          </w:tcPr>
+          <w:p>
+            <w:pPr>
+              <w:cnfStyle w:val="000000000000" w:firstRow="0" w:lastRow="0" w:firstColumn="0" w:lastColumn="0" w:oddVBand="0" w:evenVBand="0" w:oddHBand="0" w:evenHBand="0" w:firstRowFirstColumn="0" w:firstRowLastColumn="0" w:lastRowFirstColumn="0" w:lastRowLastColumn="0"/>
+              <w:rPr>
+                <w:sz w:val="18"/>
+                <w:szCs w:val="18"/>
+              </w:rPr>
+            </w:pPr>
+          </w:p>
+        </w:tc>
+        <w:tc>
+          <w:tcPr>
+            <w:tcW w:w="3402" w:type="dxa"/>
+          </w:tcPr>
+          <w:p>
+            <w:pPr>
+              <w:cnfStyle w:val="000000000000" w:firstRow="0" w:lastRow="0" w:firstColumn="0" w:lastColumn="0" w:oddVBand="0" w:evenVBand="0" w:oddHBand="0" w:evenHBand="0" w:firstRowFirstColumn="0" w:firstRowLastColumn="0" w:lastRowFirstColumn="0" w:lastRowLastColumn="0"/>
+              <w:rPr>
+                <w:sz w:val="18"/>
+                <w:szCs w:val="18"/>
+              </w:rPr>
+            </w:pPr>
+            <w:r>
+              <w:rPr>
+                <w:sz w:val="18"/>
+                <w:szCs w:val="18"/>
+              </w:rPr>
+              <w:t xml:space="preserve">The previous model was a first reconstructed by </w:t>
+            </w:r>
+            <w:proofErr w:type="spellStart"/>
+            <w:r>
+              <w:rPr>
+                <w:sz w:val="18"/>
+                <w:szCs w:val="18"/>
+              </w:rPr>
+              <w:t>gapseq</w:t>
+            </w:r>
+            <w:proofErr w:type="spellEnd"/>
+            <w:r>
+              <w:rPr>
+                <w:sz w:val="18"/>
+                <w:szCs w:val="18"/>
+              </w:rPr>
+              <w:t xml:space="preserve"> using another media. The new draft model seems to have </w:t>
+            </w:r>
+            <w:r>
+              <w:rPr>
+                <w:sz w:val="18"/>
+                <w:szCs w:val="18"/>
+              </w:rPr>
+              <w:t>fewer</w:t>
+            </w:r>
+            <w:r>
+              <w:rPr>
+                <w:sz w:val="18"/>
+                <w:szCs w:val="18"/>
+              </w:rPr>
+              <w:t xml:space="preserve"> orphan metabolites and reactions. The naming of </w:t>
+            </w:r>
+            <w:r>
+              <w:rPr>
+                <w:sz w:val="18"/>
+                <w:szCs w:val="18"/>
+              </w:rPr>
+              <w:t>several metabolites and reactions seems to be correct.</w:t>
+            </w:r>
+          </w:p>
+        </w:tc>
+      </w:tr>
+      <w:tr>
+        <w:trPr>
+          <w:cnfStyle w:val="000000100000" w:firstRow="0" w:lastRow="0" w:firstColumn="0" w:lastColumn="0" w:oddVBand="0" w:evenVBand="0" w:oddHBand="1" w:evenHBand="0" w:firstRowFirstColumn="0" w:firstRowLastColumn="0" w:lastRowFirstColumn="0" w:lastRowLastColumn="0"/>
+        </w:trPr>
+        <w:tc>
+          <w:tcPr>
+            <w:cnfStyle w:val="001000000000" w:firstRow="0" w:lastRow="0" w:firstColumn="1" w:lastColumn="0" w:oddVBand="0" w:evenVBand="0" w:oddHBand="0" w:evenHBand="0" w:firstRowFirstColumn="0" w:firstRowLastColumn="0" w:lastRowFirstColumn="0" w:lastRowLastColumn="0"/>
+            <w:tcW w:w="1194" w:type="dxa"/>
+          </w:tcPr>
+          <w:p>
+            <w:pPr>
+              <w:jc w:val="center"/>
+              <w:rPr>
+                <w:b w:val="0"/>
+                <w:bCs w:val="0"/>
+                <w:sz w:val="18"/>
+                <w:szCs w:val="18"/>
+              </w:rPr>
+            </w:pPr>
+          </w:p>
+        </w:tc>
+        <w:tc>
+          <w:tcPr>
+            <w:tcW w:w="1586" w:type="dxa"/>
+          </w:tcPr>
+          <w:p>
+            <w:pPr>
+              <w:jc w:val="center"/>
+              <w:cnfStyle w:val="000000100000" w:firstRow="0" w:lastRow="0" w:firstColumn="0" w:lastColumn="0" w:oddVBand="0" w:evenVBand="0" w:oddHBand="1" w:evenHBand="0" w:firstRowFirstColumn="0" w:firstRowLastColumn="0" w:lastRowFirstColumn="0" w:lastRowLastColumn="0"/>
+              <w:rPr>
+                <w:sz w:val="18"/>
+                <w:szCs w:val="18"/>
+              </w:rPr>
+            </w:pPr>
+          </w:p>
+        </w:tc>
+        <w:tc>
+          <w:tcPr>
+            <w:tcW w:w="1479" w:type="dxa"/>
+          </w:tcPr>
+          <w:p>
+            <w:pPr>
+              <w:jc w:val="center"/>
+              <w:cnfStyle w:val="000000100000" w:firstRow="0" w:lastRow="0" w:firstColumn="0" w:lastColumn="0" w:oddVBand="0" w:evenVBand="0" w:oddHBand="1" w:evenHBand="0" w:firstRowFirstColumn="0" w:firstRowLastColumn="0" w:lastRowFirstColumn="0" w:lastRowLastColumn="0"/>
+              <w:rPr>
+                <w:sz w:val="18"/>
+                <w:szCs w:val="18"/>
+              </w:rPr>
+            </w:pPr>
+          </w:p>
+        </w:tc>
+        <w:tc>
+          <w:tcPr>
+            <w:tcW w:w="1714" w:type="dxa"/>
+          </w:tcPr>
+          <w:p>
+            <w:pPr>
+              <w:cnfStyle w:val="000000100000" w:firstRow="0" w:lastRow="0" w:firstColumn="0" w:lastColumn="0" w:oddVBand="0" w:evenVBand="0" w:oddHBand="1" w:evenHBand="0" w:firstRowFirstColumn="0" w:firstRowLastColumn="0" w:lastRowFirstColumn="0" w:lastRowLastColumn="0"/>
+              <w:rPr>
+                <w:sz w:val="18"/>
+                <w:szCs w:val="18"/>
+              </w:rPr>
+            </w:pPr>
+          </w:p>
+        </w:tc>
+        <w:tc>
+          <w:tcPr>
+            <w:tcW w:w="1541" w:type="dxa"/>
+          </w:tcPr>
+          <w:p>
+            <w:pPr>
+              <w:cnfStyle w:val="000000100000" w:firstRow="0" w:lastRow="0" w:firstColumn="0" w:lastColumn="0" w:oddVBand="0" w:evenVBand="0" w:oddHBand="1" w:evenHBand="0" w:firstRowFirstColumn="0" w:firstRowLastColumn="0" w:lastRowFirstColumn="0" w:lastRowLastColumn="0"/>
+              <w:rPr>
+                <w:sz w:val="18"/>
+                <w:szCs w:val="18"/>
+              </w:rPr>
+            </w:pPr>
+          </w:p>
+        </w:tc>
+        <w:tc>
+          <w:tcPr>
+            <w:tcW w:w="3402" w:type="dxa"/>
+          </w:tcPr>
+          <w:p>
+            <w:pPr>
+              <w:cnfStyle w:val="000000100000" w:firstRow="0" w:lastRow="0" w:firstColumn="0" w:lastColumn="0" w:oddVBand="0" w:evenVBand="0" w:oddHBand="1" w:evenHBand="0" w:firstRowFirstColumn="0" w:firstRowLastColumn="0" w:lastRowFirstColumn="0" w:lastRowLastColumn="0"/>
+              <w:rPr>
+                <w:sz w:val="18"/>
+                <w:szCs w:val="18"/>
+              </w:rPr>
+            </w:pPr>
+          </w:p>
+        </w:tc>
+      </w:tr>
+      <w:tr>
+        <w:tc>
+          <w:tcPr>
+            <w:cnfStyle w:val="001000000000" w:firstRow="0" w:lastRow="0" w:firstColumn="1" w:lastColumn="0" w:oddVBand="0" w:evenVBand="0" w:oddHBand="0" w:evenHBand="0" w:firstRowFirstColumn="0" w:firstRowLastColumn="0" w:lastRowFirstColumn="0" w:lastRowLastColumn="0"/>
+            <w:tcW w:w="1194" w:type="dxa"/>
+          </w:tcPr>
+          <w:p>
+            <w:pPr>
+              <w:jc w:val="center"/>
+              <w:rPr>
+                <w:b w:val="0"/>
+                <w:bCs w:val="0"/>
+                <w:sz w:val="18"/>
+                <w:szCs w:val="18"/>
+              </w:rPr>
+            </w:pPr>
+            <w:r>
+              <w:rPr>
+                <w:b w:val="0"/>
+                <w:bCs w:val="0"/>
+                <w:sz w:val="18"/>
+                <w:szCs w:val="18"/>
+              </w:rPr>
+              <w:lastRenderedPageBreak/>
+              <w:t>2.2.1</w:t>
+            </w:r>
+          </w:p>
+        </w:tc>
+        <w:tc>
+          <w:tcPr>
+            <w:tcW w:w="1586" w:type="dxa"/>
+          </w:tcPr>
+          <w:p>
+            <w:pPr>
+              <w:jc w:val="center"/>
+              <w:cnfStyle w:val="000000000000" w:firstRow="0" w:lastRow="0" w:firstColumn="0" w:lastColumn="0" w:oddVBand="0" w:evenVBand="0" w:oddHBand="0" w:evenHBand="0" w:firstRowFirstColumn="0" w:firstRowLastColumn="0" w:lastRowFirstColumn="0" w:lastRowLastColumn="0"/>
+              <w:rPr>
+                <w:sz w:val="18"/>
+                <w:szCs w:val="18"/>
+              </w:rPr>
+            </w:pPr>
+            <w:r>
+              <w:rPr>
+                <w:sz w:val="18"/>
+                <w:szCs w:val="18"/>
+              </w:rPr>
+              <w:t>Transport Reaction Bounds</w:t>
+            </w:r>
+          </w:p>
+        </w:tc>
+        <w:tc>
+          <w:tcPr>
+            <w:tcW w:w="1479" w:type="dxa"/>
+          </w:tcPr>
+          <w:p>
+            <w:pPr>
+              <w:jc w:val="center"/>
+              <w:cnfStyle w:val="000000000000" w:firstRow="0" w:lastRow="0" w:firstColumn="0" w:lastColumn="0" w:oddVBand="0" w:evenVBand="0" w:oddHBand="0" w:evenHBand="0" w:firstRowFirstColumn="0" w:firstRowLastColumn="0" w:lastRowFirstColumn="0" w:lastRowLastColumn="0"/>
+              <w:rPr>
+                <w:sz w:val="18"/>
+                <w:szCs w:val="18"/>
+              </w:rPr>
+            </w:pPr>
+            <w:r>
+              <w:rPr>
+                <w:sz w:val="18"/>
+                <w:szCs w:val="18"/>
+              </w:rPr>
+              <w:t xml:space="preserve">To see the full list of changed reactions, check </w:t>
+            </w:r>
+            <w:proofErr w:type="spellStart"/>
+            <w:r>
+              <w:rPr>
+                <w:sz w:val="18"/>
+                <w:szCs w:val="18"/>
+              </w:rPr>
+              <w:t>dataframe</w:t>
+            </w:r>
+            <w:proofErr w:type="spellEnd"/>
+            <w:r>
+              <w:rPr>
+                <w:sz w:val="18"/>
+                <w:szCs w:val="18"/>
+              </w:rPr>
+              <w:t xml:space="preserve"> under pickles folder “2.1.1.pkl”</w:t>
+            </w:r>
+          </w:p>
+        </w:tc>
+        <w:tc>
+          <w:tcPr>
+            <w:tcW w:w="1714" w:type="dxa"/>
+          </w:tcPr>
+          <w:p>
+            <w:pPr>
+              <w:cnfStyle w:val="000000000000" w:firstRow="0" w:lastRow="0" w:firstColumn="0" w:lastColumn="0" w:oddVBand="0" w:evenVBand="0" w:oddHBand="0" w:evenHBand="0" w:firstRowFirstColumn="0" w:firstRowLastColumn="0" w:lastRowFirstColumn="0" w:lastRowLastColumn="0"/>
+              <w:rPr>
+                <w:sz w:val="18"/>
+                <w:szCs w:val="18"/>
+              </w:rPr>
+            </w:pPr>
+            <w:r>
+              <w:rPr>
+                <w:sz w:val="18"/>
+                <w:szCs w:val="18"/>
+              </w:rPr>
+              <w:t xml:space="preserve">All exchange reactions identified having a specific influx amount (negative value in lower bound) </w:t>
+            </w:r>
+            <w:r>
+              <w:rPr>
+                <w:sz w:val="18"/>
+                <w:szCs w:val="18"/>
+              </w:rPr>
+              <w:t>were</w:t>
+            </w:r>
+            <w:r>
+              <w:rPr>
+                <w:sz w:val="18"/>
+                <w:szCs w:val="18"/>
+              </w:rPr>
+              <w:t xml:space="preserve"> </w:t>
+            </w:r>
+            <w:r>
+              <w:rPr>
+                <w:sz w:val="18"/>
+                <w:szCs w:val="18"/>
+              </w:rPr>
+              <w:t>identified</w:t>
+            </w:r>
+            <w:r>
+              <w:rPr>
+                <w:sz w:val="18"/>
+                <w:szCs w:val="18"/>
+              </w:rPr>
+              <w:t xml:space="preserve">. </w:t>
+            </w:r>
+            <w:r>
+              <w:rPr>
+                <w:sz w:val="18"/>
+                <w:szCs w:val="18"/>
+              </w:rPr>
+              <w:t>That boundary value</w:t>
+            </w:r>
+            <w:r>
+              <w:rPr>
+                <w:sz w:val="18"/>
+                <w:szCs w:val="18"/>
+              </w:rPr>
+              <w:t xml:space="preserve"> was set in most cases as the upper bound of the corresponding</w:t>
+            </w:r>
+            <w:r>
+              <w:rPr>
+                <w:sz w:val="18"/>
+                <w:szCs w:val="18"/>
+              </w:rPr>
+              <w:t xml:space="preserve"> transport reactions.</w:t>
+            </w:r>
+          </w:p>
+        </w:tc>
+        <w:tc>
+          <w:tcPr>
+            <w:tcW w:w="1541" w:type="dxa"/>
+          </w:tcPr>
+          <w:p>
+            <w:pPr>
+              <w:cnfStyle w:val="000000000000" w:firstRow="0" w:lastRow="0" w:firstColumn="0" w:lastColumn="0" w:oddVBand="0" w:evenVBand="0" w:oddHBand="0" w:evenHBand="0" w:firstRowFirstColumn="0" w:firstRowLastColumn="0" w:lastRowFirstColumn="0" w:lastRowLastColumn="0"/>
+              <w:rPr>
+                <w:sz w:val="18"/>
+                <w:szCs w:val="18"/>
+              </w:rPr>
+            </w:pPr>
+            <w:r>
+              <w:rPr>
+                <w:sz w:val="18"/>
+                <w:szCs w:val="18"/>
+              </w:rPr>
+              <w:t>Now t</w:t>
+            </w:r>
+            <w:r>
+              <w:rPr>
+                <w:sz w:val="18"/>
+                <w:szCs w:val="18"/>
+              </w:rPr>
+              <w:t xml:space="preserve">ransport reactions associated to those exchange reactions </w:t>
+            </w:r>
+            <w:r>
+              <w:rPr>
+                <w:sz w:val="18"/>
+                <w:szCs w:val="18"/>
+              </w:rPr>
+              <w:t xml:space="preserve">are responsible to </w:t>
+            </w:r>
+            <w:r>
+              <w:rPr>
+                <w:sz w:val="18"/>
+                <w:szCs w:val="18"/>
+              </w:rPr>
+              <w:t>constrain</w:t>
+            </w:r>
+            <w:r>
+              <w:rPr>
+                <w:sz w:val="18"/>
+                <w:szCs w:val="18"/>
+              </w:rPr>
+              <w:t xml:space="preserve"> the influx of metabolites</w:t>
+            </w:r>
+          </w:p>
+        </w:tc>
+        <w:tc>
+          <w:tcPr>
+            <w:tcW w:w="3402" w:type="dxa"/>
+          </w:tcPr>
+          <w:p>
+            <w:pPr>
+              <w:cnfStyle w:val="000000000000" w:firstRow="0" w:lastRow="0" w:firstColumn="0" w:lastColumn="0" w:oddVBand="0" w:evenVBand="0" w:oddHBand="0" w:evenHBand="0" w:firstRowFirstColumn="0" w:firstRowLastColumn="0" w:lastRowFirstColumn="0" w:lastRowLastColumn="0"/>
+              <w:rPr>
+                <w:sz w:val="18"/>
+                <w:szCs w:val="18"/>
+              </w:rPr>
+            </w:pPr>
+            <w:r>
+              <w:rPr>
+                <w:sz w:val="18"/>
+                <w:szCs w:val="18"/>
+              </w:rPr>
+              <w:t xml:space="preserve">This decision was taken </w:t>
+            </w:r>
+            <w:r>
+              <w:rPr>
+                <w:sz w:val="18"/>
+                <w:szCs w:val="18"/>
+              </w:rPr>
+              <w:t>to</w:t>
+            </w:r>
+            <w:r>
+              <w:rPr>
+                <w:sz w:val="18"/>
+                <w:szCs w:val="18"/>
+              </w:rPr>
+              <w:t xml:space="preserve"> </w:t>
+            </w:r>
+            <w:r>
+              <w:rPr>
+                <w:sz w:val="18"/>
+                <w:szCs w:val="18"/>
+              </w:rPr>
+              <w:t>work with the boundary values of exchange reactions more freely</w:t>
+            </w:r>
+            <w:r>
+              <w:rPr>
+                <w:sz w:val="18"/>
+                <w:szCs w:val="18"/>
+              </w:rPr>
+              <w:t xml:space="preserve"> without loosin</w:t>
+            </w:r>
+            <w:r>
+              <w:rPr>
+                <w:sz w:val="18"/>
+                <w:szCs w:val="18"/>
+              </w:rPr>
+              <w:t xml:space="preserve">g the values previously set by </w:t>
+            </w:r>
+            <w:proofErr w:type="spellStart"/>
+            <w:r>
+              <w:rPr>
+                <w:sz w:val="18"/>
+                <w:szCs w:val="18"/>
+              </w:rPr>
+              <w:t>gapseq</w:t>
+            </w:r>
+            <w:proofErr w:type="spellEnd"/>
+            <w:r>
+              <w:rPr>
+                <w:sz w:val="18"/>
+                <w:szCs w:val="18"/>
+              </w:rPr>
+              <w:t>. The 4 things that were avoided in this process were metabolites H+, H2O and Na+ as they</w:t>
+            </w:r>
+            <w:r>
+              <w:rPr>
+                <w:sz w:val="18"/>
+                <w:szCs w:val="18"/>
+              </w:rPr>
+              <w:t xml:space="preserve"> are involved with a high </w:t>
+            </w:r>
+            <w:r>
+              <w:rPr>
+                <w:sz w:val="18"/>
+                <w:szCs w:val="18"/>
+              </w:rPr>
+              <w:t>number</w:t>
+            </w:r>
+            <w:r>
+              <w:rPr>
+                <w:sz w:val="18"/>
+                <w:szCs w:val="18"/>
+              </w:rPr>
+              <w:t xml:space="preserve"> of reactions and thus would overwrite </w:t>
+            </w:r>
+            <w:r>
+              <w:rPr>
+                <w:sz w:val="18"/>
+                <w:szCs w:val="18"/>
+              </w:rPr>
+              <w:t xml:space="preserve">other bounds already set by other metabolites. Reaction </w:t>
+            </w:r>
+            <w:r>
+              <w:rPr>
+                <w:sz w:val="18"/>
+                <w:szCs w:val="18"/>
+              </w:rPr>
+              <w:t>rxn13392_c0</w:t>
+            </w:r>
+            <w:r>
+              <w:rPr>
+                <w:sz w:val="18"/>
+                <w:szCs w:val="18"/>
+              </w:rPr>
+              <w:t xml:space="preserve"> was avoided </w:t>
+            </w:r>
+            <w:r>
+              <w:rPr>
+                <w:sz w:val="18"/>
+                <w:szCs w:val="18"/>
+              </w:rPr>
+              <w:t>because of its inverted bounds (-1000, 0).</w:t>
+            </w:r>
+          </w:p>
+        </w:tc>
+      </w:tr>
+      <w:tr>
+        <w:trPr>
+          <w:cnfStyle w:val="000000100000" w:firstRow="0" w:lastRow="0" w:firstColumn="0" w:lastColumn="0" w:oddVBand="0" w:evenVBand="0" w:oddHBand="1" w:evenHBand="0" w:firstRowFirstColumn="0" w:firstRowLastColumn="0" w:lastRowFirstColumn="0" w:lastRowLastColumn="0"/>
+        </w:trPr>
+        <w:tc>
+          <w:tcPr>
+            <w:cnfStyle w:val="001000000000" w:firstRow="0" w:lastRow="0" w:firstColumn="1" w:lastColumn="0" w:oddVBand="0" w:evenVBand="0" w:oddHBand="0" w:evenHBand="0" w:firstRowFirstColumn="0" w:firstRowLastColumn="0" w:lastRowFirstColumn="0" w:lastRowLastColumn="0"/>
+            <w:tcW w:w="1194" w:type="dxa"/>
+          </w:tcPr>
+          <w:p>
+            <w:pPr>
+              <w:jc w:val="center"/>
+              <w:rPr>
+                <w:b w:val="0"/>
+                <w:bCs w:val="0"/>
+                <w:sz w:val="18"/>
+                <w:szCs w:val="18"/>
+              </w:rPr>
+            </w:pPr>
+            <w:r>
+              <w:rPr>
+                <w:b w:val="0"/>
+                <w:bCs w:val="0"/>
+                <w:sz w:val="18"/>
+                <w:szCs w:val="18"/>
+              </w:rPr>
+              <w:t>2.2.2</w:t>
+            </w:r>
+          </w:p>
+        </w:tc>
+        <w:tc>
+          <w:tcPr>
+            <w:tcW w:w="1586" w:type="dxa"/>
+          </w:tcPr>
+          <w:p>
+            <w:pPr>
+              <w:jc w:val="center"/>
+              <w:cnfStyle w:val="000000100000" w:firstRow="0" w:lastRow="0" w:firstColumn="0" w:lastColumn="0" w:oddVBand="0" w:evenVBand="0" w:oddHBand="1" w:evenHBand="0" w:firstRowFirstColumn="0" w:firstRowLastColumn="0" w:lastRowFirstColumn="0" w:lastRowLastColumn="0"/>
+              <w:rPr>
+                <w:sz w:val="18"/>
+                <w:szCs w:val="18"/>
+              </w:rPr>
+            </w:pPr>
+            <w:r>
+              <w:rPr>
+                <w:sz w:val="18"/>
+                <w:szCs w:val="18"/>
+              </w:rPr>
+              <w:t>Exchange Reaction Bounds</w:t>
+            </w:r>
+          </w:p>
+        </w:tc>
+        <w:tc>
+          <w:tcPr>
+            <w:tcW w:w="1479" w:type="dxa"/>
+          </w:tcPr>
+          <w:p>
+            <w:pPr>
+              <w:jc w:val="center"/>
+              <w:cnfStyle w:val="000000100000" w:firstRow="0" w:lastRow="0" w:firstColumn="0" w:lastColumn="0" w:oddVBand="0" w:evenVBand="0" w:oddHBand="1" w:evenHBand="0" w:firstRowFirstColumn="0" w:firstRowLastColumn="0" w:lastRowFirstColumn="0" w:lastRowLastColumn="0"/>
+              <w:rPr>
+                <w:sz w:val="18"/>
+                <w:szCs w:val="18"/>
+              </w:rPr>
+            </w:pPr>
+            <w:r>
+              <w:rPr>
+                <w:sz w:val="18"/>
+                <w:szCs w:val="18"/>
+              </w:rPr>
+              <w:t>All exchange reactions</w:t>
+            </w:r>
+          </w:p>
+        </w:tc>
+        <w:tc>
+          <w:tcPr>
+            <w:tcW w:w="1714" w:type="dxa"/>
+          </w:tcPr>
+          <w:p>
+            <w:pPr>
+              <w:cnfStyle w:val="000000100000" w:firstRow="0" w:lastRow="0" w:firstColumn="0" w:lastColumn="0" w:oddVBand="0" w:evenVBand="0" w:oddHBand="1" w:evenHBand="0" w:firstRowFirstColumn="0" w:firstRowLastColumn="0" w:lastRowFirstColumn="0" w:lastRowLastColumn="0"/>
+              <w:rPr>
+                <w:sz w:val="18"/>
+                <w:szCs w:val="18"/>
+              </w:rPr>
+            </w:pPr>
+            <w:r>
+              <w:rPr>
+                <w:sz w:val="18"/>
+                <w:szCs w:val="18"/>
+              </w:rPr>
+              <w:t xml:space="preserve">All exchange reactions bounds have been set to either (-1000,1000) or (0,1000) </w:t>
+            </w:r>
+            <w:proofErr w:type="gramStart"/>
+            <w:r>
+              <w:rPr>
+                <w:sz w:val="18"/>
+                <w:szCs w:val="18"/>
+              </w:rPr>
+              <w:t>depending</w:t>
+            </w:r>
+            <w:proofErr w:type="gramEnd"/>
+            <w:r>
+              <w:rPr>
+                <w:sz w:val="18"/>
+                <w:szCs w:val="18"/>
+              </w:rPr>
+              <w:t xml:space="preserve"> or their previous reversibility</w:t>
+            </w:r>
+          </w:p>
+        </w:tc>
+        <w:tc>
+          <w:tcPr>
+            <w:tcW w:w="1541" w:type="dxa"/>
+          </w:tcPr>
+          <w:p>
+            <w:pPr>
+              <w:cnfStyle w:val="000000100000" w:firstRow="0" w:lastRow="0" w:firstColumn="0" w:lastColumn="0" w:oddVBand="0" w:evenVBand="0" w:oddHBand="1" w:evenHBand="0" w:firstRowFirstColumn="0" w:firstRowLastColumn="0" w:lastRowFirstColumn="0" w:lastRowLastColumn="0"/>
+              <w:rPr>
+                <w:sz w:val="18"/>
+                <w:szCs w:val="18"/>
+              </w:rPr>
+            </w:pPr>
+            <w:r>
+              <w:rPr>
+                <w:sz w:val="18"/>
+                <w:szCs w:val="18"/>
+              </w:rPr>
+              <w:t>Now the previous version data is stored in transport reactions only</w:t>
+            </w:r>
+          </w:p>
+        </w:tc>
+        <w:tc>
+          <w:tcPr>
+            <w:tcW w:w="3402" w:type="dxa"/>
+          </w:tcPr>
+          <w:p>
+            <w:pPr>
+              <w:cnfStyle w:val="000000100000" w:firstRow="0" w:lastRow="0" w:firstColumn="0" w:lastColumn="0" w:oddVBand="0" w:evenVBand="0" w:oddHBand="1" w:evenHBand="0" w:firstRowFirstColumn="0" w:firstRowLastColumn="0" w:lastRowFirstColumn="0" w:lastRowLastColumn="0"/>
+              <w:rPr>
+                <w:sz w:val="18"/>
+                <w:szCs w:val="18"/>
+              </w:rPr>
+            </w:pPr>
+            <w:r>
+              <w:rPr>
+                <w:sz w:val="18"/>
+                <w:szCs w:val="18"/>
+              </w:rPr>
+              <w:t xml:space="preserve">This just sets everything to the </w:t>
+            </w:r>
+            <w:r>
+              <w:rPr>
+                <w:sz w:val="18"/>
+                <w:szCs w:val="18"/>
+              </w:rPr>
+              <w:t>standard binary values.</w:t>
+            </w:r>
+          </w:p>
+        </w:tc>
+      </w:tr>
+      <w:tr>
+        <w:tc>
+          <w:tcPr>
+            <w:cnfStyle w:val="001000000000" w:firstRow="0" w:lastRow="0" w:firstColumn="1" w:lastColumn="0" w:oddVBand="0" w:evenVBand="0" w:oddHBand="0" w:evenHBand="0" w:firstRowFirstColumn="0" w:firstRowLastColumn="0" w:lastRowFirstColumn="0" w:lastRowLastColumn="0"/>
+            <w:tcW w:w="1194" w:type="dxa"/>
+          </w:tcPr>
+          <w:p>
+            <w:pPr>
+              <w:jc w:val="center"/>
+              <w:rPr>
+                <w:b w:val="0"/>
+                <w:bCs w:val="0"/>
+                <w:sz w:val="18"/>
+                <w:szCs w:val="18"/>
+              </w:rPr>
+            </w:pPr>
+            <w:r>
+              <w:rPr>
+                <w:b w:val="0"/>
+                <w:bCs w:val="0"/>
+                <w:sz w:val="18"/>
+                <w:szCs w:val="18"/>
+              </w:rPr>
+              <w:t>2.2.3</w:t>
+            </w:r>
+          </w:p>
+        </w:tc>
+        <w:tc>
+          <w:tcPr>
+            <w:tcW w:w="1586" w:type="dxa"/>
+          </w:tcPr>
+          <w:p>
+            <w:pPr>
+              <w:jc w:val="center"/>
+              <w:cnfStyle w:val="000000000000" w:firstRow="0" w:lastRow="0" w:firstColumn="0" w:lastColumn="0" w:oddVBand="0" w:evenVBand="0" w:oddHBand="0" w:evenHBand="0" w:firstRowFirstColumn="0" w:firstRowLastColumn="0" w:lastRowFirstColumn="0" w:lastRowLastColumn="0"/>
+              <w:rPr>
+                <w:sz w:val="18"/>
+                <w:szCs w:val="18"/>
+              </w:rPr>
+            </w:pPr>
+            <w:r>
+              <w:rPr>
+                <w:sz w:val="18"/>
+                <w:szCs w:val="18"/>
+              </w:rPr>
+              <w:t>Thymidine e0</w:t>
+            </w:r>
+          </w:p>
+        </w:tc>
+        <w:tc>
+          <w:tcPr>
+            <w:tcW w:w="1479" w:type="dxa"/>
+          </w:tcPr>
+          <w:p>
+            <w:pPr>
+              <w:jc w:val="center"/>
+              <w:cnfStyle w:val="000000000000" w:firstRow="0" w:lastRow="0" w:firstColumn="0" w:lastColumn="0" w:oddVBand="0" w:evenVBand="0" w:oddHBand="0" w:evenHBand="0" w:firstRowFirstColumn="0" w:firstRowLastColumn="0" w:lastRowFirstColumn="0" w:lastRowLastColumn="0"/>
+              <w:rPr>
+                <w:sz w:val="18"/>
+                <w:szCs w:val="18"/>
+              </w:rPr>
+            </w:pPr>
+            <w:r>
+              <w:rPr>
+                <w:sz w:val="18"/>
+                <w:szCs w:val="18"/>
+              </w:rPr>
+              <w:t>cpd00184_e0</w:t>
+            </w:r>
+          </w:p>
+          <w:p>
+            <w:pPr>
+              <w:jc w:val="center"/>
+              <w:cnfStyle w:val="000000000000" w:firstRow="0" w:lastRow="0" w:firstColumn="0" w:lastColumn="0" w:oddVBand="0" w:evenVBand="0" w:oddHBand="0" w:evenHBand="0" w:firstRowFirstColumn="0" w:firstRowLastColumn="0" w:lastRowFirstColumn="0" w:lastRowLastColumn="0"/>
+              <w:rPr>
+                <w:color w:val="00B050"/>
+                <w:sz w:val="18"/>
+                <w:szCs w:val="18"/>
+              </w:rPr>
+            </w:pPr>
+            <w:r>
+              <w:rPr>
+                <w:color w:val="00B050"/>
+                <w:sz w:val="18"/>
+                <w:szCs w:val="18"/>
+              </w:rPr>
+              <w:t>EX_cpd00184_e0</w:t>
+            </w:r>
+          </w:p>
+          <w:p>
+            <w:pPr>
+              <w:jc w:val="center"/>
+              <w:cnfStyle w:val="000000000000" w:firstRow="0" w:lastRow="0" w:firstColumn="0" w:lastColumn="0" w:oddVBand="0" w:evenVBand="0" w:oddHBand="0" w:evenHBand="0" w:firstRowFirstColumn="0" w:firstRowLastColumn="0" w:lastRowFirstColumn="0" w:lastRowLastColumn="0"/>
+              <w:rPr>
+                <w:sz w:val="18"/>
+                <w:szCs w:val="18"/>
+              </w:rPr>
+            </w:pPr>
+            <w:r>
+              <w:rPr>
+                <w:sz w:val="18"/>
+                <w:szCs w:val="18"/>
+              </w:rPr>
+              <w:t>rxn10892_c0</w:t>
+            </w:r>
+          </w:p>
+        </w:tc>
+        <w:tc>
+          <w:tcPr>
+            <w:tcW w:w="1714" w:type="dxa"/>
+          </w:tcPr>
+          <w:p>
+            <w:pPr>
+              <w:cnfStyle w:val="000000000000" w:firstRow="0" w:lastRow="0" w:firstColumn="0" w:lastColumn="0" w:oddVBand="0" w:evenVBand="0" w:oddHBand="0" w:evenHBand="0" w:firstRowFirstColumn="0" w:firstRowLastColumn="0" w:lastRowFirstColumn="0" w:lastRowLastColumn="0"/>
+              <w:rPr>
+                <w:sz w:val="18"/>
+                <w:szCs w:val="18"/>
+              </w:rPr>
+            </w:pPr>
+            <w:r>
+              <w:rPr>
+                <w:sz w:val="18"/>
+                <w:szCs w:val="18"/>
+              </w:rPr>
+              <w:t>Added thymidine as an external metabolite, its exchange reaction and transport reaction.</w:t>
+            </w:r>
+          </w:p>
+        </w:tc>
+        <w:tc>
+          <w:tcPr>
+            <w:tcW w:w="1541" w:type="dxa"/>
+          </w:tcPr>
+          <w:p>
+            <w:pPr>
+              <w:cnfStyle w:val="000000000000" w:firstRow="0" w:lastRow="0" w:firstColumn="0" w:lastColumn="0" w:oddVBand="0" w:evenVBand="0" w:oddHBand="0" w:evenHBand="0" w:firstRowFirstColumn="0" w:firstRowLastColumn="0" w:lastRowFirstColumn="0" w:lastRowLastColumn="0"/>
+              <w:rPr>
+                <w:sz w:val="18"/>
+                <w:szCs w:val="18"/>
+              </w:rPr>
+            </w:pPr>
+            <w:r>
+              <w:rPr>
+                <w:sz w:val="18"/>
+                <w:szCs w:val="18"/>
+              </w:rPr>
+              <w:t>Now Thymidine can carry flux and be consumed/secreted</w:t>
+            </w:r>
+          </w:p>
+        </w:tc>
+        <w:tc>
+          <w:tcPr>
+            <w:tcW w:w="3402" w:type="dxa"/>
+          </w:tcPr>
+          <w:p>
+            <w:pPr>
+              <w:cnfStyle w:val="000000000000" w:firstRow="0" w:lastRow="0" w:firstColumn="0" w:lastColumn="0" w:oddVBand="0" w:evenVBand="0" w:oddHBand="0" w:evenHBand="0" w:firstRowFirstColumn="0" w:firstRowLastColumn="0" w:lastRowFirstColumn="0" w:lastRowLastColumn="0"/>
+              <w:rPr>
+                <w:sz w:val="18"/>
+                <w:szCs w:val="18"/>
+              </w:rPr>
+            </w:pPr>
+            <w:r>
+              <w:rPr>
+                <w:sz w:val="18"/>
+                <w:szCs w:val="18"/>
+              </w:rPr>
+              <w:t xml:space="preserve">The decision to add the transport reaction was done by comparing to cytidine. The transport reaction was taken from </w:t>
+            </w:r>
+            <w:proofErr w:type="spellStart"/>
+            <w:r>
+              <w:rPr>
+                <w:sz w:val="18"/>
+                <w:szCs w:val="18"/>
+              </w:rPr>
+              <w:t>ModelSEED</w:t>
+            </w:r>
+            <w:proofErr w:type="spellEnd"/>
+            <w:r>
+              <w:rPr>
+                <w:sz w:val="18"/>
+                <w:szCs w:val="18"/>
+              </w:rPr>
+              <w:t xml:space="preserve"> and </w:t>
+            </w:r>
+            <w:r>
+              <w:rPr>
+                <w:sz w:val="18"/>
+                <w:szCs w:val="18"/>
+              </w:rPr>
+              <w:t>added to the model</w:t>
+            </w:r>
+          </w:p>
+        </w:tc>
+      </w:tr>
+      <w:tr>
+        <w:trPr>
+          <w:cnfStyle w:val="000000100000" w:firstRow="0" w:lastRow="0" w:firstColumn="0" w:lastColumn="0" w:oddVBand="0" w:evenVBand="0" w:oddHBand="1" w:evenHBand="0" w:firstRowFirstColumn="0" w:firstRowLastColumn="0" w:lastRowFirstColumn="0" w:lastRowLastColumn="0"/>
+        </w:trPr>
+        <w:tc>
+          <w:tcPr>
+            <w:cnfStyle w:val="001000000000" w:firstRow="0" w:lastRow="0" w:firstColumn="1" w:lastColumn="0" w:oddVBand="0" w:evenVBand="0" w:oddHBand="0" w:evenHBand="0" w:firstRowFirstColumn="0" w:firstRowLastColumn="0" w:lastRowFirstColumn="0" w:lastRowLastColumn="0"/>
+            <w:tcW w:w="1194" w:type="dxa"/>
+          </w:tcPr>
+          <w:p>
+            <w:pPr>
+              <w:jc w:val="center"/>
+              <w:rPr>
+                <w:b w:val="0"/>
+                <w:bCs w:val="0"/>
+                <w:sz w:val="18"/>
+                <w:szCs w:val="18"/>
+              </w:rPr>
+            </w:pPr>
+            <w:r>
+              <w:rPr>
+                <w:b w:val="0"/>
+                <w:bCs w:val="0"/>
+                <w:sz w:val="18"/>
+                <w:szCs w:val="18"/>
+              </w:rPr>
+              <w:t>2.2</w:t>
+            </w:r>
+            <w:r>
+              <w:rPr>
+                <w:b w:val="0"/>
+                <w:bCs w:val="0"/>
+                <w:sz w:val="18"/>
+                <w:szCs w:val="18"/>
+              </w:rPr>
+              <w:t>.4</w:t>
+            </w:r>
+          </w:p>
+        </w:tc>
+        <w:tc>
+          <w:tcPr>
+            <w:tcW w:w="1586" w:type="dxa"/>
+          </w:tcPr>
+          <w:p>
+            <w:pPr>
+              <w:jc w:val="center"/>
+              <w:cnfStyle w:val="000000100000" w:firstRow="0" w:lastRow="0" w:firstColumn="0" w:lastColumn="0" w:oddVBand="0" w:evenVBand="0" w:oddHBand="1" w:evenHBand="0" w:firstRowFirstColumn="0" w:firstRowLastColumn="0" w:lastRowFirstColumn="0" w:lastRowLastColumn="0"/>
+              <w:rPr>
+                <w:sz w:val="18"/>
+                <w:szCs w:val="18"/>
+              </w:rPr>
+            </w:pPr>
+            <w:r>
+              <w:rPr>
+                <w:sz w:val="18"/>
+                <w:szCs w:val="18"/>
+              </w:rPr>
+              <w:t>Cytidine</w:t>
+            </w:r>
+          </w:p>
+        </w:tc>
+        <w:tc>
+          <w:tcPr>
+            <w:tcW w:w="1479" w:type="dxa"/>
+          </w:tcPr>
+          <w:p>
+            <w:pPr>
+              <w:jc w:val="center"/>
+              <w:cnfStyle w:val="000000100000" w:firstRow="0" w:lastRow="0" w:firstColumn="0" w:lastColumn="0" w:oddVBand="0" w:evenVBand="0" w:oddHBand="1" w:evenHBand="0" w:firstRowFirstColumn="0" w:firstRowLastColumn="0" w:lastRowFirstColumn="0" w:lastRowLastColumn="0"/>
+              <w:rPr>
+                <w:sz w:val="18"/>
+                <w:szCs w:val="18"/>
+              </w:rPr>
+            </w:pPr>
+            <w:r>
+              <w:rPr>
+                <w:sz w:val="18"/>
+                <w:szCs w:val="18"/>
+              </w:rPr>
+              <w:t>EX_cpd00367_e0</w:t>
+            </w:r>
+          </w:p>
+        </w:tc>
+        <w:tc>
+          <w:tcPr>
+            <w:tcW w:w="1714" w:type="dxa"/>
+          </w:tcPr>
+          <w:p>
+            <w:pPr>
+              <w:cnfStyle w:val="000000100000" w:firstRow="0" w:lastRow="0" w:firstColumn="0" w:lastColumn="0" w:oddVBand="0" w:evenVBand="0" w:oddHBand="1" w:evenHBand="0" w:firstRowFirstColumn="0" w:firstRowLastColumn="0" w:lastRowFirstColumn="0" w:lastRowLastColumn="0"/>
+              <w:rPr>
+                <w:sz w:val="18"/>
+                <w:szCs w:val="18"/>
+              </w:rPr>
+            </w:pPr>
+            <w:r>
+              <w:rPr>
+                <w:sz w:val="18"/>
+                <w:szCs w:val="18"/>
+              </w:rPr>
+              <w:t>Added exchange reaction for external cytidine</w:t>
+            </w:r>
+          </w:p>
+        </w:tc>
+        <w:tc>
+          <w:tcPr>
+            <w:tcW w:w="1541" w:type="dxa"/>
+          </w:tcPr>
+          <w:p>
+            <w:pPr>
+              <w:cnfStyle w:val="000000100000" w:firstRow="0" w:lastRow="0" w:firstColumn="0" w:lastColumn="0" w:oddVBand="0" w:evenVBand="0" w:oddHBand="1" w:evenHBand="0" w:firstRowFirstColumn="0" w:firstRowLastColumn="0" w:lastRowFirstColumn="0" w:lastRowLastColumn="0"/>
+              <w:rPr>
+                <w:sz w:val="18"/>
+                <w:szCs w:val="18"/>
+              </w:rPr>
+            </w:pPr>
+            <w:r>
+              <w:rPr>
+                <w:sz w:val="18"/>
+                <w:szCs w:val="18"/>
+              </w:rPr>
+              <w:t>Now Cytidine can carry flux and be consumed / secreted</w:t>
+            </w:r>
+          </w:p>
+        </w:tc>
+        <w:tc>
+          <w:tcPr>
+            <w:tcW w:w="3402" w:type="dxa"/>
+          </w:tcPr>
+          <w:p>
+            <w:pPr>
+              <w:cnfStyle w:val="000000100000" w:firstRow="0" w:lastRow="0" w:firstColumn="0" w:lastColumn="0" w:oddVBand="0" w:evenVBand="0" w:oddHBand="1" w:evenHBand="0" w:firstRowFirstColumn="0" w:firstRowLastColumn="0" w:lastRowFirstColumn="0" w:lastRowLastColumn="0"/>
+              <w:rPr>
+                <w:sz w:val="18"/>
+                <w:szCs w:val="18"/>
+              </w:rPr>
+            </w:pPr>
+            <w:r>
+              <w:rPr>
+                <w:sz w:val="18"/>
+                <w:szCs w:val="18"/>
+              </w:rPr>
+              <w:t>This was discovered along with adding Thymidine.</w:t>
+            </w:r>
+          </w:p>
+        </w:tc>
+      </w:tr>
+      <w:tr>
+        <w:tc>
+          <w:tcPr>
+            <w:cnfStyle w:val="001000000000" w:firstRow="0" w:lastRow="0" w:firstColumn="1" w:lastColumn="0" w:oddVBand="0" w:evenVBand="0" w:oddHBand="0" w:evenHBand="0" w:firstRowFirstColumn="0" w:firstRowLastColumn="0" w:lastRowFirstColumn="0" w:lastRowLastColumn="0"/>
+            <w:tcW w:w="1194" w:type="dxa"/>
+          </w:tcPr>
+          <w:p>
+            <w:pPr>
+              <w:jc w:val="center"/>
+              <w:rPr>
+                <w:b w:val="0"/>
+                <w:bCs w:val="0"/>
+                <w:sz w:val="18"/>
+                <w:szCs w:val="18"/>
+              </w:rPr>
+            </w:pPr>
+            <w:r>
+              <w:rPr>
+                <w:b w:val="0"/>
+                <w:bCs w:val="0"/>
+                <w:sz w:val="18"/>
+                <w:szCs w:val="18"/>
+              </w:rPr>
+              <w:t>2.2.5</w:t>
+            </w:r>
+          </w:p>
+        </w:tc>
+        <w:tc>
+          <w:tcPr>
+            <w:tcW w:w="1586" w:type="dxa"/>
+          </w:tcPr>
+          <w:p>
+            <w:pPr>
+              <w:jc w:val="center"/>
+              <w:cnfStyle w:val="000000000000" w:firstRow="0" w:lastRow="0" w:firstColumn="0" w:lastColumn="0" w:oddVBand="0" w:evenVBand="0" w:oddHBand="0" w:evenHBand="0" w:firstRowFirstColumn="0" w:firstRowLastColumn="0" w:lastRowFirstColumn="0" w:lastRowLastColumn="0"/>
+              <w:rPr>
+                <w:sz w:val="18"/>
+                <w:szCs w:val="18"/>
+              </w:rPr>
+            </w:pPr>
+            <w:proofErr w:type="spellStart"/>
+            <w:r>
+              <w:rPr>
+                <w:sz w:val="18"/>
+                <w:szCs w:val="18"/>
+              </w:rPr>
+              <w:t>Palatinose</w:t>
+            </w:r>
+            <w:proofErr w:type="spellEnd"/>
+          </w:p>
+        </w:tc>
+        <w:tc>
+          <w:tcPr>
+            <w:tcW w:w="1479" w:type="dxa"/>
+          </w:tcPr>
+          <w:p>
+            <w:pPr>
+              <w:jc w:val="center"/>
+              <w:cnfStyle w:val="000000000000" w:firstRow="0" w:lastRow="0" w:firstColumn="0" w:lastColumn="0" w:oddVBand="0" w:evenVBand="0" w:oddHBand="0" w:evenHBand="0" w:firstRowFirstColumn="0" w:firstRowLastColumn="0" w:lastRowFirstColumn="0" w:lastRowLastColumn="0"/>
+              <w:rPr>
+                <w:sz w:val="18"/>
+                <w:szCs w:val="18"/>
+              </w:rPr>
+            </w:pPr>
+            <w:r>
+              <w:rPr>
+                <w:sz w:val="18"/>
+                <w:szCs w:val="18"/>
+              </w:rPr>
+              <w:t>cpd01200_c0</w:t>
+            </w:r>
+          </w:p>
+          <w:p>
+            <w:pPr>
+              <w:jc w:val="center"/>
+              <w:cnfStyle w:val="000000000000" w:firstRow="0" w:lastRow="0" w:firstColumn="0" w:lastColumn="0" w:oddVBand="0" w:evenVBand="0" w:oddHBand="0" w:evenHBand="0" w:firstRowFirstColumn="0" w:firstRowLastColumn="0" w:lastRowFirstColumn="0" w:lastRowLastColumn="0"/>
+              <w:rPr>
+                <w:sz w:val="18"/>
+                <w:szCs w:val="18"/>
+              </w:rPr>
+            </w:pPr>
+            <w:r>
+              <w:rPr>
+                <w:sz w:val="18"/>
+                <w:szCs w:val="18"/>
+              </w:rPr>
+              <w:t>cpd01200_e0</w:t>
+            </w:r>
+          </w:p>
+          <w:p>
+            <w:pPr>
+              <w:jc w:val="center"/>
+              <w:cnfStyle w:val="000000000000" w:firstRow="0" w:lastRow="0" w:firstColumn="0" w:lastColumn="0" w:oddVBand="0" w:evenVBand="0" w:oddHBand="0" w:evenHBand="0" w:firstRowFirstColumn="0" w:firstRowLastColumn="0" w:lastRowFirstColumn="0" w:lastRowLastColumn="0"/>
+              <w:rPr>
+                <w:sz w:val="18"/>
+                <w:szCs w:val="18"/>
+              </w:rPr>
+            </w:pPr>
+            <w:r>
+              <w:rPr>
+                <w:sz w:val="18"/>
+                <w:szCs w:val="18"/>
+              </w:rPr>
+              <w:t>rxn05629_c0</w:t>
+            </w:r>
+          </w:p>
+          <w:p>
+            <w:pPr>
+              <w:jc w:val="center"/>
+              <w:cnfStyle w:val="000000000000" w:firstRow="0" w:lastRow="0" w:firstColumn="0" w:lastColumn="0" w:oddVBand="0" w:evenVBand="0" w:oddHBand="0" w:evenHBand="0" w:firstRowFirstColumn="0" w:firstRowLastColumn="0" w:lastRowFirstColumn="0" w:lastRowLastColumn="0"/>
+              <w:rPr>
+                <w:sz w:val="18"/>
+                <w:szCs w:val="18"/>
+              </w:rPr>
+            </w:pPr>
+            <w:r>
+              <w:rPr>
+                <w:sz w:val="18"/>
+                <w:szCs w:val="18"/>
+              </w:rPr>
+              <w:t>EX_</w:t>
+            </w:r>
+            <w:r>
+              <w:rPr>
+                <w:sz w:val="18"/>
+                <w:szCs w:val="18"/>
+              </w:rPr>
+              <w:t>cpd01200_e0</w:t>
+            </w:r>
+          </w:p>
+          <w:p>
+            <w:pPr>
+              <w:jc w:val="center"/>
+              <w:cnfStyle w:val="000000000000" w:firstRow="0" w:lastRow="0" w:firstColumn="0" w:lastColumn="0" w:oddVBand="0" w:evenVBand="0" w:oddHBand="0" w:evenHBand="0" w:firstRowFirstColumn="0" w:firstRowLastColumn="0" w:lastRowFirstColumn="0" w:lastRowLastColumn="0"/>
+              <w:rPr>
+                <w:sz w:val="18"/>
+                <w:szCs w:val="18"/>
+              </w:rPr>
+            </w:pPr>
+            <w:r>
+              <w:rPr>
+                <w:sz w:val="18"/>
+                <w:szCs w:val="18"/>
+              </w:rPr>
+              <w:t>rxn13126_c0</w:t>
+            </w:r>
+          </w:p>
+        </w:tc>
+        <w:tc>
+          <w:tcPr>
+            <w:tcW w:w="1714" w:type="dxa"/>
+          </w:tcPr>
+          <w:p>
+            <w:pPr>
+              <w:cnfStyle w:val="000000000000" w:firstRow="0" w:lastRow="0" w:firstColumn="0" w:lastColumn="0" w:oddVBand="0" w:evenVBand="0" w:oddHBand="0" w:evenHBand="0" w:firstRowFirstColumn="0" w:firstRowLastColumn="0" w:lastRowFirstColumn="0" w:lastRowLastColumn="0"/>
+              <w:rPr>
+                <w:sz w:val="18"/>
+                <w:szCs w:val="18"/>
+              </w:rPr>
+            </w:pPr>
+            <w:r>
+              <w:rPr>
+                <w:sz w:val="18"/>
+                <w:szCs w:val="18"/>
+              </w:rPr>
+              <w:t xml:space="preserve">Added the necessary reactions to add </w:t>
+            </w:r>
+            <w:proofErr w:type="spellStart"/>
+            <w:r>
+              <w:rPr>
+                <w:sz w:val="18"/>
+                <w:szCs w:val="18"/>
+              </w:rPr>
+              <w:t>palatinose</w:t>
+            </w:r>
+            <w:proofErr w:type="spellEnd"/>
+            <w:r>
+              <w:rPr>
+                <w:sz w:val="18"/>
+                <w:szCs w:val="18"/>
+              </w:rPr>
+              <w:t xml:space="preserve"> to the metabolic pathway</w:t>
+            </w:r>
+          </w:p>
+        </w:tc>
+        <w:tc>
+          <w:tcPr>
+            <w:tcW w:w="1541" w:type="dxa"/>
+          </w:tcPr>
+          <w:p>
+            <w:pPr>
+              <w:cnfStyle w:val="000000000000" w:firstRow="0" w:lastRow="0" w:firstColumn="0" w:lastColumn="0" w:oddVBand="0" w:evenVBand="0" w:oddHBand="0" w:evenHBand="0" w:firstRowFirstColumn="0" w:firstRowLastColumn="0" w:lastRowFirstColumn="0" w:lastRowLastColumn="0"/>
+              <w:rPr>
+                <w:sz w:val="18"/>
+                <w:szCs w:val="18"/>
+              </w:rPr>
+            </w:pPr>
+            <w:r>
+              <w:rPr>
+                <w:sz w:val="18"/>
+                <w:szCs w:val="18"/>
+              </w:rPr>
+              <w:t xml:space="preserve">Now </w:t>
+            </w:r>
+            <w:proofErr w:type="spellStart"/>
+            <w:r>
+              <w:rPr>
+                <w:sz w:val="18"/>
+                <w:szCs w:val="18"/>
+              </w:rPr>
+              <w:t>palatinose</w:t>
+            </w:r>
+            <w:proofErr w:type="spellEnd"/>
+            <w:r>
+              <w:rPr>
+                <w:sz w:val="18"/>
+                <w:szCs w:val="18"/>
+              </w:rPr>
+              <w:t xml:space="preserve"> is a viable </w:t>
+            </w:r>
+            <w:r>
+              <w:rPr>
+                <w:sz w:val="18"/>
+                <w:szCs w:val="18"/>
+              </w:rPr>
+              <w:t>metabolite to add to media compound list</w:t>
+            </w:r>
+          </w:p>
+        </w:tc>
+        <w:tc>
+          <w:tcPr>
+            <w:tcW w:w="3402" w:type="dxa"/>
+          </w:tcPr>
+          <w:p>
+            <w:pPr>
+              <w:cnfStyle w:val="000000000000" w:firstRow="0" w:lastRow="0" w:firstColumn="0" w:lastColumn="0" w:oddVBand="0" w:evenVBand="0" w:oddHBand="0" w:evenHBand="0" w:firstRowFirstColumn="0" w:firstRowLastColumn="0" w:lastRowFirstColumn="0" w:lastRowLastColumn="0"/>
+              <w:rPr>
+                <w:sz w:val="18"/>
+                <w:szCs w:val="18"/>
+              </w:rPr>
+            </w:pPr>
+            <w:r>
+              <w:rPr>
+                <w:sz w:val="18"/>
+                <w:szCs w:val="18"/>
+              </w:rPr>
+              <w:t xml:space="preserve">This was corrected by </w:t>
+            </w:r>
+            <w:proofErr w:type="spellStart"/>
+            <w:r>
+              <w:rPr>
+                <w:sz w:val="18"/>
+                <w:szCs w:val="18"/>
+              </w:rPr>
+              <w:t>BioCyc</w:t>
+            </w:r>
+            <w:proofErr w:type="spellEnd"/>
+            <w:r>
+              <w:rPr>
+                <w:sz w:val="18"/>
+                <w:szCs w:val="18"/>
+              </w:rPr>
+              <w:t xml:space="preserve"> under a certain Enzyme </w:t>
+            </w:r>
+            <w:r>
+              <w:rPr>
+                <w:sz w:val="18"/>
+                <w:szCs w:val="18"/>
+              </w:rPr>
+              <w:t>Classification assigned to an enzyme found in L. Murinus.</w:t>
+            </w:r>
+          </w:p>
+        </w:tc>
+      </w:tr>
+      <w:tr>
+        <w:trPr>
+          <w:cnfStyle w:val="000000100000" w:firstRow="0" w:lastRow="0" w:firstColumn="0" w:lastColumn="0" w:oddVBand="0" w:evenVBand="0" w:oddHBand="1" w:evenHBand="0" w:firstRowFirstColumn="0" w:firstRowLastColumn="0" w:lastRowFirstColumn="0" w:lastRowLastColumn="0"/>
+        </w:trPr>
+        <w:tc>
+          <w:tcPr>
+            <w:cnfStyle w:val="001000000000" w:firstRow="0" w:lastRow="0" w:firstColumn="1" w:lastColumn="0" w:oddVBand="0" w:evenVBand="0" w:oddHBand="0" w:evenHBand="0" w:firstRowFirstColumn="0" w:firstRowLastColumn="0" w:lastRowFirstColumn="0" w:lastRowLastColumn="0"/>
+            <w:tcW w:w="1194" w:type="dxa"/>
+          </w:tcPr>
+          <w:p>
+            <w:pPr>
+              <w:jc w:val="center"/>
+              <w:rPr>
+                <w:b w:val="0"/>
+                <w:bCs w:val="0"/>
+                <w:sz w:val="18"/>
+                <w:szCs w:val="18"/>
+              </w:rPr>
+            </w:pPr>
+            <w:r>
+              <w:rPr>
+                <w:b w:val="0"/>
+                <w:bCs w:val="0"/>
+                <w:sz w:val="18"/>
+                <w:szCs w:val="18"/>
+              </w:rPr>
+              <w:t>2.2.6</w:t>
+            </w:r>
+          </w:p>
+        </w:tc>
+        <w:tc>
+          <w:tcPr>
+            <w:tcW w:w="1586" w:type="dxa"/>
+          </w:tcPr>
+          <w:p>
+            <w:pPr>
+              <w:jc w:val="center"/>
+              <w:cnfStyle w:val="000000100000" w:firstRow="0" w:lastRow="0" w:firstColumn="0" w:lastColumn="0" w:oddVBand="0" w:evenVBand="0" w:oddHBand="1" w:evenHBand="0" w:firstRowFirstColumn="0" w:firstRowLastColumn="0" w:lastRowFirstColumn="0" w:lastRowLastColumn="0"/>
+              <w:rPr>
+                <w:sz w:val="18"/>
+                <w:szCs w:val="18"/>
+              </w:rPr>
+            </w:pPr>
+            <w:r>
+              <w:rPr>
+                <w:sz w:val="18"/>
+                <w:szCs w:val="18"/>
+              </w:rPr>
+              <w:t>Transport Reactions</w:t>
+            </w:r>
+          </w:p>
+        </w:tc>
+        <w:tc>
+          <w:tcPr>
+            <w:tcW w:w="1479" w:type="dxa"/>
+          </w:tcPr>
+          <w:p>
+            <w:pPr>
+              <w:jc w:val="center"/>
+              <w:cnfStyle w:val="000000100000" w:firstRow="0" w:lastRow="0" w:firstColumn="0" w:lastColumn="0" w:oddVBand="0" w:evenVBand="0" w:oddHBand="1" w:evenHBand="0" w:firstRowFirstColumn="0" w:firstRowLastColumn="0" w:lastRowFirstColumn="0" w:lastRowLastColumn="0"/>
+              <w:rPr>
+                <w:sz w:val="18"/>
+                <w:szCs w:val="18"/>
+              </w:rPr>
+            </w:pPr>
+            <w:r>
+              <w:rPr>
+                <w:sz w:val="18"/>
+                <w:szCs w:val="18"/>
+              </w:rPr>
+              <w:t>All transport reactions</w:t>
+            </w:r>
+          </w:p>
+        </w:tc>
+        <w:tc>
+          <w:tcPr>
+            <w:tcW w:w="1714" w:type="dxa"/>
+          </w:tcPr>
+          <w:p>
+            <w:pPr>
+              <w:cnfStyle w:val="000000100000" w:firstRow="0" w:lastRow="0" w:firstColumn="0" w:lastColumn="0" w:oddVBand="0" w:evenVBand="0" w:oddHBand="1" w:evenHBand="0" w:firstRowFirstColumn="0" w:firstRowLastColumn="0" w:lastRowFirstColumn="0" w:lastRowLastColumn="0"/>
+              <w:rPr>
+                <w:sz w:val="18"/>
+                <w:szCs w:val="18"/>
+              </w:rPr>
+            </w:pPr>
+            <w:r>
+              <w:rPr>
+                <w:sz w:val="18"/>
+                <w:szCs w:val="18"/>
+              </w:rPr>
+              <w:t>Reverted the constraint bounds set for transport reactions after discussing with Ömer</w:t>
+            </w:r>
+          </w:p>
+        </w:tc>
+        <w:tc>
+          <w:tcPr>
+            <w:tcW w:w="1541" w:type="dxa"/>
+          </w:tcPr>
+          <w:p>
+            <w:pPr>
+              <w:cnfStyle w:val="000000100000" w:firstRow="0" w:lastRow="0" w:firstColumn="0" w:lastColumn="0" w:oddVBand="0" w:evenVBand="0" w:oddHBand="1" w:evenHBand="0" w:firstRowFirstColumn="0" w:firstRowLastColumn="0" w:lastRowFirstColumn="0" w:lastRowLastColumn="0"/>
+              <w:rPr>
+                <w:sz w:val="18"/>
+                <w:szCs w:val="18"/>
+              </w:rPr>
+            </w:pPr>
+            <w:r>
+              <w:rPr>
+                <w:sz w:val="18"/>
+                <w:szCs w:val="18"/>
+              </w:rPr>
+              <w:t xml:space="preserve">Now all transport reactions are reassigned to the </w:t>
+            </w:r>
+            <w:r>
+              <w:rPr>
+                <w:sz w:val="18"/>
+                <w:szCs w:val="18"/>
+              </w:rPr>
+              <w:t>binary system (-1000, 0 or 1000)</w:t>
+            </w:r>
+          </w:p>
+        </w:tc>
+        <w:tc>
+          <w:tcPr>
+            <w:tcW w:w="3402" w:type="dxa"/>
+          </w:tcPr>
+          <w:p>
+            <w:pPr>
+              <w:cnfStyle w:val="000000100000" w:firstRow="0" w:lastRow="0" w:firstColumn="0" w:lastColumn="0" w:oddVBand="0" w:evenVBand="0" w:oddHBand="1" w:evenHBand="0" w:firstRowFirstColumn="0" w:firstRowLastColumn="0" w:lastRowFirstColumn="0" w:lastRowLastColumn="0"/>
+              <w:rPr>
+                <w:sz w:val="18"/>
+                <w:szCs w:val="18"/>
+              </w:rPr>
+            </w:pPr>
+            <w:r>
+              <w:rPr>
+                <w:sz w:val="18"/>
+                <w:szCs w:val="18"/>
+              </w:rPr>
+              <w:t>I asked again because Pia would maybe have to deal with the same and he now listened and said that wasn´t biologic...</w:t>
+            </w:r>
+          </w:p>
+        </w:tc>
+      </w:tr>
+      <w:tr>
+        <w:tc>
+          <w:tcPr>
+            <w:cnfStyle w:val="001000000000" w:firstRow="0" w:lastRow="0" w:firstColumn="1" w:lastColumn="0" w:oddVBand="0" w:evenVBand="0" w:oddHBand="0" w:evenHBand="0" w:firstRowFirstColumn="0" w:firstRowLastColumn="0" w:lastRowFirstColumn="0" w:lastRowLastColumn="0"/>
+            <w:tcW w:w="1194" w:type="dxa"/>
+          </w:tcPr>
+          <w:p>
+            <w:pPr>
+              <w:jc w:val="center"/>
+              <w:rPr>
+                <w:b w:val="0"/>
+                <w:bCs w:val="0"/>
+                <w:sz w:val="18"/>
+                <w:szCs w:val="18"/>
                 <w:lang w:val="en-DE"/>
               </w:rPr>
             </w:pPr>
             <w:r>
               <w:rPr>
+                <w:b w:val="0"/>
+                <w:bCs w:val="0"/>
                 <w:sz w:val="18"/>
                 <w:szCs w:val="18"/>
                 <w:lang w:val="en-DE"/>
               </w:rPr>
-              <w:t>Name</w:t>
+              <w:t>2.2.7</w:t>
+            </w:r>
+          </w:p>
+        </w:tc>
+        <w:tc>
+          <w:tcPr>
+            <w:tcW w:w="1586" w:type="dxa"/>
+          </w:tcPr>
+          <w:p>
+            <w:pPr>
+              <w:jc w:val="center"/>
+              <w:cnfStyle w:val="000000000000" w:firstRow="0" w:lastRow="0" w:firstColumn="0" w:lastColumn="0" w:oddVBand="0" w:evenVBand="0" w:oddHBand="0" w:evenHBand="0" w:firstRowFirstColumn="0" w:firstRowLastColumn="0" w:lastRowFirstColumn="0" w:lastRowLastColumn="0"/>
+              <w:rPr>
+                <w:sz w:val="18"/>
+                <w:szCs w:val="18"/>
+                <w:lang w:val="en-DE"/>
+              </w:rPr>
+            </w:pPr>
+            <w:r>
+              <w:rPr>
+                <w:sz w:val="18"/>
+                <w:szCs w:val="18"/>
+                <w:lang w:val="en-DE"/>
+              </w:rPr>
+              <w:t>rxn13126_c0</w:t>
+            </w:r>
+          </w:p>
+        </w:tc>
+        <w:tc>
+          <w:tcPr>
+            <w:tcW w:w="1479" w:type="dxa"/>
+          </w:tcPr>
+          <w:p>
+            <w:pPr>
+              <w:jc w:val="center"/>
+              <w:cnfStyle w:val="000000000000" w:firstRow="0" w:lastRow="0" w:firstColumn="0" w:lastColumn="0" w:oddVBand="0" w:evenVBand="0" w:oddHBand="0" w:evenHBand="0" w:firstRowFirstColumn="0" w:firstRowLastColumn="0" w:lastRowFirstColumn="0" w:lastRowLastColumn="0"/>
+              <w:rPr>
+                <w:sz w:val="18"/>
+                <w:szCs w:val="18"/>
+                <w:lang w:val="en-DE"/>
+              </w:rPr>
+            </w:pPr>
+            <w:proofErr w:type="spellStart"/>
+            <w:r>
+              <w:rPr>
+                <w:sz w:val="18"/>
+                <w:szCs w:val="18"/>
+                <w:lang w:val="en-DE"/>
+              </w:rPr>
+              <w:t>Palatinose</w:t>
+            </w:r>
+            <w:proofErr w:type="spellEnd"/>
+            <w:r>
+              <w:rPr>
+                <w:sz w:val="18"/>
+                <w:szCs w:val="18"/>
+                <w:lang w:val="en-DE"/>
+              </w:rPr>
+              <w:t xml:space="preserve"> consuming reaction</w:t>
+            </w:r>
+          </w:p>
+        </w:tc>
+        <w:tc>
+          <w:tcPr>
+            <w:tcW w:w="1714" w:type="dxa"/>
+          </w:tcPr>
+          <w:p>
+            <w:pPr>
+              <w:cnfStyle w:val="000000000000" w:firstRow="0" w:lastRow="0" w:firstColumn="0" w:lastColumn="0" w:oddVBand="0" w:evenVBand="0" w:oddHBand="0" w:evenHBand="0" w:firstRowFirstColumn="0" w:firstRowLastColumn="0" w:lastRowFirstColumn="0" w:lastRowLastColumn="0"/>
+              <w:rPr>
+                <w:sz w:val="18"/>
+                <w:szCs w:val="18"/>
+                <w:lang w:val="en-DE"/>
+              </w:rPr>
+            </w:pPr>
+            <w:r>
+              <w:rPr>
+                <w:sz w:val="18"/>
+                <w:szCs w:val="18"/>
+                <w:lang w:val="en-DE"/>
+              </w:rPr>
+              <w:t>Changed boundaries from (-1000,1000) to (0,1000)</w:t>
             </w:r>
           </w:p>
         </w:tc>
@@ -1067,94 +3767,16 @@
               <w:rPr>
                 <w:sz w:val="18"/>
                 <w:szCs w:val="18"/>
-              </w:rPr>
-            </w:pPr>
-            <w:r>
-              <w:rPr>
-                <w:sz w:val="18"/>
-                <w:szCs w:val="18"/>
-              </w:rPr>
-              <w:t>CELB-e0</w:t>
-            </w:r>
-          </w:p>
-          <w:p>
-            <w:pPr>
-              <w:cnfStyle w:val="000000000000" w:firstRow="0" w:lastRow="0" w:firstColumn="0" w:lastColumn="0" w:oddVBand="0" w:evenVBand="0" w:oddHBand="0" w:evenHBand="0" w:firstRowFirstColumn="0" w:firstRowLastColumn="0" w:lastRowFirstColumn="0" w:lastRowLastColumn="0"/>
-              <w:rPr>
-                <w:sz w:val="18"/>
-                <w:szCs w:val="18"/>
-              </w:rPr>
-            </w:pPr>
-            <w:r>
-              <w:rPr>
-                <w:sz w:val="18"/>
-                <w:szCs w:val="18"/>
-              </w:rPr>
-              <w:t>Melibiose-e0</w:t>
-            </w:r>
-          </w:p>
-          <w:p>
-            <w:pPr>
-              <w:cnfStyle w:val="000000000000" w:firstRow="0" w:lastRow="0" w:firstColumn="0" w:lastColumn="0" w:oddVBand="0" w:evenVBand="0" w:oddHBand="0" w:evenHBand="0" w:firstRowFirstColumn="0" w:firstRowLastColumn="0" w:lastRowFirstColumn="0" w:lastRowLastColumn="0"/>
-              <w:rPr>
-                <w:sz w:val="18"/>
-                <w:szCs w:val="18"/>
-              </w:rPr>
-            </w:pPr>
-            <w:r>
-              <w:rPr>
-                <w:sz w:val="18"/>
-                <w:szCs w:val="18"/>
-              </w:rPr>
-              <w:t>GLCN-e0</w:t>
-            </w:r>
-          </w:p>
-          <w:p>
-            <w:pPr>
-              <w:cnfStyle w:val="000000000000" w:firstRow="0" w:lastRow="0" w:firstColumn="0" w:lastColumn="0" w:oddVBand="0" w:evenVBand="0" w:oddHBand="0" w:evenHBand="0" w:firstRowFirstColumn="0" w:firstRowLastColumn="0" w:lastRowFirstColumn="0" w:lastRowLastColumn="0"/>
-              <w:rPr>
-                <w:sz w:val="18"/>
-                <w:szCs w:val="18"/>
-              </w:rPr>
-            </w:pPr>
-            <w:r>
-              <w:rPr>
-                <w:sz w:val="18"/>
-                <w:szCs w:val="18"/>
-              </w:rPr>
-              <w:t>Cytidine-e0</w:t>
-            </w:r>
-          </w:p>
-          <w:p>
-            <w:pPr>
-              <w:cnfStyle w:val="000000000000" w:firstRow="0" w:lastRow="0" w:firstColumn="0" w:lastColumn="0" w:oddVBand="0" w:evenVBand="0" w:oddHBand="0" w:evenHBand="0" w:firstRowFirstColumn="0" w:firstRowLastColumn="0" w:lastRowFirstColumn="0" w:lastRowLastColumn="0"/>
-              <w:rPr>
-                <w:sz w:val="18"/>
-                <w:szCs w:val="18"/>
-              </w:rPr>
-            </w:pPr>
-            <w:r>
-              <w:rPr>
-                <w:sz w:val="18"/>
-                <w:szCs w:val="18"/>
-              </w:rPr>
-              <w:t>Taurocholate-e0</w:t>
-            </w:r>
-          </w:p>
-          <w:p>
-            <w:pPr>
-              <w:cnfStyle w:val="000000000000" w:firstRow="0" w:lastRow="0" w:firstColumn="0" w:lastColumn="0" w:oddVBand="0" w:evenVBand="0" w:oddHBand="0" w:evenHBand="0" w:firstRowFirstColumn="0" w:firstRowLastColumn="0" w:lastRowFirstColumn="0" w:lastRowLastColumn="0"/>
-              <w:rPr>
-                <w:sz w:val="18"/>
-                <w:szCs w:val="18"/>
-              </w:rPr>
-            </w:pPr>
-            <w:r>
-              <w:rPr>
-                <w:sz w:val="18"/>
-                <w:szCs w:val="18"/>
-              </w:rPr>
-              <w:t>Formate-e0</w:t>
+                <w:lang w:val="en-DE"/>
+              </w:rPr>
+            </w:pPr>
+            <w:r>
+              <w:rPr>
+                <w:sz w:val="18"/>
+                <w:szCs w:val="18"/>
+                <w:lang w:val="en-DE"/>
+              </w:rPr>
+              <w:t>Now the reaction is irreversible</w:t>
             </w:r>
           </w:p>
         </w:tc>
@@ -1177,16 +3799,951 @@
                 <w:szCs w:val="18"/>
                 <w:lang w:val="en-DE"/>
               </w:rPr>
-              <w:t>All names of the mentioned metabolites had an extra “e0” added to their name.</w:t>
-            </w:r>
+              <w:t xml:space="preserve">This is now result in </w:t>
+            </w:r>
+            <w:proofErr w:type="spellStart"/>
             <w:r>
               <w:rPr>
                 <w:sz w:val="18"/>
                 <w:szCs w:val="18"/>
                 <w:lang w:val="en-DE"/>
               </w:rPr>
-              <w:t xml:space="preserve"> This was corrected. Now the metabolites’ name follows: (name)-e0</w:t>
-            </w:r>
+              <w:t>palatinose</w:t>
+            </w:r>
+            <w:proofErr w:type="spellEnd"/>
+            <w:r>
+              <w:rPr>
+                <w:sz w:val="18"/>
+                <w:szCs w:val="18"/>
+                <w:lang w:val="en-DE"/>
+              </w:rPr>
+              <w:t xml:space="preserve"> not being produced and be consequence secreted into the media</w:t>
+            </w:r>
+          </w:p>
+        </w:tc>
+      </w:tr>
+      <w:tr>
+        <w:trPr>
+          <w:cnfStyle w:val="000000100000" w:firstRow="0" w:lastRow="0" w:firstColumn="0" w:lastColumn="0" w:oddVBand="0" w:evenVBand="0" w:oddHBand="1" w:evenHBand="0" w:firstRowFirstColumn="0" w:firstRowLastColumn="0" w:lastRowFirstColumn="0" w:lastRowLastColumn="0"/>
+        </w:trPr>
+        <w:tc>
+          <w:tcPr>
+            <w:cnfStyle w:val="001000000000" w:firstRow="0" w:lastRow="0" w:firstColumn="1" w:lastColumn="0" w:oddVBand="0" w:evenVBand="0" w:oddHBand="0" w:evenHBand="0" w:firstRowFirstColumn="0" w:firstRowLastColumn="0" w:lastRowFirstColumn="0" w:lastRowLastColumn="0"/>
+            <w:tcW w:w="1194" w:type="dxa"/>
+          </w:tcPr>
+          <w:p>
+            <w:pPr>
+              <w:jc w:val="center"/>
+              <w:rPr>
+                <w:b w:val="0"/>
+                <w:bCs w:val="0"/>
+                <w:sz w:val="18"/>
+                <w:szCs w:val="18"/>
+              </w:rPr>
+            </w:pPr>
+          </w:p>
+        </w:tc>
+        <w:tc>
+          <w:tcPr>
+            <w:tcW w:w="1586" w:type="dxa"/>
+          </w:tcPr>
+          <w:p>
+            <w:pPr>
+              <w:jc w:val="center"/>
+              <w:cnfStyle w:val="000000100000" w:firstRow="0" w:lastRow="0" w:firstColumn="0" w:lastColumn="0" w:oddVBand="0" w:evenVBand="0" w:oddHBand="1" w:evenHBand="0" w:firstRowFirstColumn="0" w:firstRowLastColumn="0" w:lastRowFirstColumn="0" w:lastRowLastColumn="0"/>
+              <w:rPr>
+                <w:sz w:val="18"/>
+                <w:szCs w:val="18"/>
+              </w:rPr>
+            </w:pPr>
+          </w:p>
+        </w:tc>
+        <w:tc>
+          <w:tcPr>
+            <w:tcW w:w="1479" w:type="dxa"/>
+          </w:tcPr>
+          <w:p>
+            <w:pPr>
+              <w:jc w:val="center"/>
+              <w:cnfStyle w:val="000000100000" w:firstRow="0" w:lastRow="0" w:firstColumn="0" w:lastColumn="0" w:oddVBand="0" w:evenVBand="0" w:oddHBand="1" w:evenHBand="0" w:firstRowFirstColumn="0" w:firstRowLastColumn="0" w:lastRowFirstColumn="0" w:lastRowLastColumn="0"/>
+              <w:rPr>
+                <w:sz w:val="18"/>
+                <w:szCs w:val="18"/>
+              </w:rPr>
+            </w:pPr>
+          </w:p>
+        </w:tc>
+        <w:tc>
+          <w:tcPr>
+            <w:tcW w:w="1714" w:type="dxa"/>
+          </w:tcPr>
+          <w:p>
+            <w:pPr>
+              <w:cnfStyle w:val="000000100000" w:firstRow="0" w:lastRow="0" w:firstColumn="0" w:lastColumn="0" w:oddVBand="0" w:evenVBand="0" w:oddHBand="1" w:evenHBand="0" w:firstRowFirstColumn="0" w:firstRowLastColumn="0" w:lastRowFirstColumn="0" w:lastRowLastColumn="0"/>
+              <w:rPr>
+                <w:sz w:val="18"/>
+                <w:szCs w:val="18"/>
+              </w:rPr>
+            </w:pPr>
+          </w:p>
+        </w:tc>
+        <w:tc>
+          <w:tcPr>
+            <w:tcW w:w="1541" w:type="dxa"/>
+          </w:tcPr>
+          <w:p>
+            <w:pPr>
+              <w:cnfStyle w:val="000000100000" w:firstRow="0" w:lastRow="0" w:firstColumn="0" w:lastColumn="0" w:oddVBand="0" w:evenVBand="0" w:oddHBand="1" w:evenHBand="0" w:firstRowFirstColumn="0" w:firstRowLastColumn="0" w:lastRowFirstColumn="0" w:lastRowLastColumn="0"/>
+              <w:rPr>
+                <w:sz w:val="18"/>
+                <w:szCs w:val="18"/>
+              </w:rPr>
+            </w:pPr>
+          </w:p>
+        </w:tc>
+        <w:tc>
+          <w:tcPr>
+            <w:tcW w:w="3402" w:type="dxa"/>
+          </w:tcPr>
+          <w:p>
+            <w:pPr>
+              <w:cnfStyle w:val="000000100000" w:firstRow="0" w:lastRow="0" w:firstColumn="0" w:lastColumn="0" w:oddVBand="0" w:evenVBand="0" w:oddHBand="1" w:evenHBand="0" w:firstRowFirstColumn="0" w:firstRowLastColumn="0" w:lastRowFirstColumn="0" w:lastRowLastColumn="0"/>
+              <w:rPr>
+                <w:sz w:val="18"/>
+                <w:szCs w:val="18"/>
+              </w:rPr>
+            </w:pPr>
+          </w:p>
+        </w:tc>
+      </w:tr>
+      <w:tr>
+        <w:tc>
+          <w:tcPr>
+            <w:cnfStyle w:val="001000000000" w:firstRow="0" w:lastRow="0" w:firstColumn="1" w:lastColumn="0" w:oddVBand="0" w:evenVBand="0" w:oddHBand="0" w:evenHBand="0" w:firstRowFirstColumn="0" w:firstRowLastColumn="0" w:lastRowFirstColumn="0" w:lastRowLastColumn="0"/>
+            <w:tcW w:w="1194" w:type="dxa"/>
+          </w:tcPr>
+          <w:p>
+            <w:pPr>
+              <w:jc w:val="center"/>
+              <w:rPr>
+                <w:b w:val="0"/>
+                <w:bCs w:val="0"/>
+                <w:sz w:val="18"/>
+                <w:szCs w:val="18"/>
+              </w:rPr>
+            </w:pPr>
+          </w:p>
+        </w:tc>
+        <w:tc>
+          <w:tcPr>
+            <w:tcW w:w="1586" w:type="dxa"/>
+          </w:tcPr>
+          <w:p>
+            <w:pPr>
+              <w:jc w:val="center"/>
+              <w:cnfStyle w:val="000000000000" w:firstRow="0" w:lastRow="0" w:firstColumn="0" w:lastColumn="0" w:oddVBand="0" w:evenVBand="0" w:oddHBand="0" w:evenHBand="0" w:firstRowFirstColumn="0" w:firstRowLastColumn="0" w:lastRowFirstColumn="0" w:lastRowLastColumn="0"/>
+              <w:rPr>
+                <w:sz w:val="18"/>
+                <w:szCs w:val="18"/>
+              </w:rPr>
+            </w:pPr>
+          </w:p>
+        </w:tc>
+        <w:tc>
+          <w:tcPr>
+            <w:tcW w:w="1479" w:type="dxa"/>
+          </w:tcPr>
+          <w:p>
+            <w:pPr>
+              <w:jc w:val="center"/>
+              <w:cnfStyle w:val="000000000000" w:firstRow="0" w:lastRow="0" w:firstColumn="0" w:lastColumn="0" w:oddVBand="0" w:evenVBand="0" w:oddHBand="0" w:evenHBand="0" w:firstRowFirstColumn="0" w:firstRowLastColumn="0" w:lastRowFirstColumn="0" w:lastRowLastColumn="0"/>
+              <w:rPr>
+                <w:sz w:val="18"/>
+                <w:szCs w:val="18"/>
+              </w:rPr>
+            </w:pPr>
+          </w:p>
+        </w:tc>
+        <w:tc>
+          <w:tcPr>
+            <w:tcW w:w="1714" w:type="dxa"/>
+          </w:tcPr>
+          <w:p>
+            <w:pPr>
+              <w:cnfStyle w:val="000000000000" w:firstRow="0" w:lastRow="0" w:firstColumn="0" w:lastColumn="0" w:oddVBand="0" w:evenVBand="0" w:oddHBand="0" w:evenHBand="0" w:firstRowFirstColumn="0" w:firstRowLastColumn="0" w:lastRowFirstColumn="0" w:lastRowLastColumn="0"/>
+              <w:rPr>
+                <w:sz w:val="18"/>
+                <w:szCs w:val="18"/>
+              </w:rPr>
+            </w:pPr>
+          </w:p>
+        </w:tc>
+        <w:tc>
+          <w:tcPr>
+            <w:tcW w:w="1541" w:type="dxa"/>
+          </w:tcPr>
+          <w:p>
+            <w:pPr>
+              <w:cnfStyle w:val="000000000000" w:firstRow="0" w:lastRow="0" w:firstColumn="0" w:lastColumn="0" w:oddVBand="0" w:evenVBand="0" w:oddHBand="0" w:evenHBand="0" w:firstRowFirstColumn="0" w:firstRowLastColumn="0" w:lastRowFirstColumn="0" w:lastRowLastColumn="0"/>
+              <w:rPr>
+                <w:sz w:val="18"/>
+                <w:szCs w:val="18"/>
+              </w:rPr>
+            </w:pPr>
+          </w:p>
+        </w:tc>
+        <w:tc>
+          <w:tcPr>
+            <w:tcW w:w="3402" w:type="dxa"/>
+          </w:tcPr>
+          <w:p>
+            <w:pPr>
+              <w:cnfStyle w:val="000000000000" w:firstRow="0" w:lastRow="0" w:firstColumn="0" w:lastColumn="0" w:oddVBand="0" w:evenVBand="0" w:oddHBand="0" w:evenHBand="0" w:firstRowFirstColumn="0" w:firstRowLastColumn="0" w:lastRowFirstColumn="0" w:lastRowLastColumn="0"/>
+              <w:rPr>
+                <w:sz w:val="18"/>
+                <w:szCs w:val="18"/>
+              </w:rPr>
+            </w:pPr>
+          </w:p>
+        </w:tc>
+      </w:tr>
+      <w:tr>
+        <w:trPr>
+          <w:cnfStyle w:val="000000100000" w:firstRow="0" w:lastRow="0" w:firstColumn="0" w:lastColumn="0" w:oddVBand="0" w:evenVBand="0" w:oddHBand="1" w:evenHBand="0" w:firstRowFirstColumn="0" w:firstRowLastColumn="0" w:lastRowFirstColumn="0" w:lastRowLastColumn="0"/>
+        </w:trPr>
+        <w:tc>
+          <w:tcPr>
+            <w:cnfStyle w:val="001000000000" w:firstRow="0" w:lastRow="0" w:firstColumn="1" w:lastColumn="0" w:oddVBand="0" w:evenVBand="0" w:oddHBand="0" w:evenHBand="0" w:firstRowFirstColumn="0" w:firstRowLastColumn="0" w:lastRowFirstColumn="0" w:lastRowLastColumn="0"/>
+            <w:tcW w:w="1194" w:type="dxa"/>
+          </w:tcPr>
+          <w:p>
+            <w:pPr>
+              <w:jc w:val="center"/>
+              <w:rPr>
+                <w:b w:val="0"/>
+                <w:bCs w:val="0"/>
+                <w:sz w:val="18"/>
+                <w:szCs w:val="18"/>
+              </w:rPr>
+            </w:pPr>
+          </w:p>
+        </w:tc>
+        <w:tc>
+          <w:tcPr>
+            <w:tcW w:w="1586" w:type="dxa"/>
+          </w:tcPr>
+          <w:p>
+            <w:pPr>
+              <w:jc w:val="center"/>
+              <w:cnfStyle w:val="000000100000" w:firstRow="0" w:lastRow="0" w:firstColumn="0" w:lastColumn="0" w:oddVBand="0" w:evenVBand="0" w:oddHBand="1" w:evenHBand="0" w:firstRowFirstColumn="0" w:firstRowLastColumn="0" w:lastRowFirstColumn="0" w:lastRowLastColumn="0"/>
+              <w:rPr>
+                <w:sz w:val="18"/>
+                <w:szCs w:val="18"/>
+              </w:rPr>
+            </w:pPr>
+          </w:p>
+        </w:tc>
+        <w:tc>
+          <w:tcPr>
+            <w:tcW w:w="1479" w:type="dxa"/>
+          </w:tcPr>
+          <w:p>
+            <w:pPr>
+              <w:jc w:val="center"/>
+              <w:cnfStyle w:val="000000100000" w:firstRow="0" w:lastRow="0" w:firstColumn="0" w:lastColumn="0" w:oddVBand="0" w:evenVBand="0" w:oddHBand="1" w:evenHBand="0" w:firstRowFirstColumn="0" w:firstRowLastColumn="0" w:lastRowFirstColumn="0" w:lastRowLastColumn="0"/>
+              <w:rPr>
+                <w:sz w:val="18"/>
+                <w:szCs w:val="18"/>
+              </w:rPr>
+            </w:pPr>
+          </w:p>
+        </w:tc>
+        <w:tc>
+          <w:tcPr>
+            <w:tcW w:w="1714" w:type="dxa"/>
+          </w:tcPr>
+          <w:p>
+            <w:pPr>
+              <w:cnfStyle w:val="000000100000" w:firstRow="0" w:lastRow="0" w:firstColumn="0" w:lastColumn="0" w:oddVBand="0" w:evenVBand="0" w:oddHBand="1" w:evenHBand="0" w:firstRowFirstColumn="0" w:firstRowLastColumn="0" w:lastRowFirstColumn="0" w:lastRowLastColumn="0"/>
+              <w:rPr>
+                <w:sz w:val="18"/>
+                <w:szCs w:val="18"/>
+              </w:rPr>
+            </w:pPr>
+          </w:p>
+        </w:tc>
+        <w:tc>
+          <w:tcPr>
+            <w:tcW w:w="1541" w:type="dxa"/>
+          </w:tcPr>
+          <w:p>
+            <w:pPr>
+              <w:cnfStyle w:val="000000100000" w:firstRow="0" w:lastRow="0" w:firstColumn="0" w:lastColumn="0" w:oddVBand="0" w:evenVBand="0" w:oddHBand="1" w:evenHBand="0" w:firstRowFirstColumn="0" w:firstRowLastColumn="0" w:lastRowFirstColumn="0" w:lastRowLastColumn="0"/>
+              <w:rPr>
+                <w:sz w:val="18"/>
+                <w:szCs w:val="18"/>
+              </w:rPr>
+            </w:pPr>
+          </w:p>
+        </w:tc>
+        <w:tc>
+          <w:tcPr>
+            <w:tcW w:w="3402" w:type="dxa"/>
+          </w:tcPr>
+          <w:p>
+            <w:pPr>
+              <w:cnfStyle w:val="000000100000" w:firstRow="0" w:lastRow="0" w:firstColumn="0" w:lastColumn="0" w:oddVBand="0" w:evenVBand="0" w:oddHBand="1" w:evenHBand="0" w:firstRowFirstColumn="0" w:firstRowLastColumn="0" w:lastRowFirstColumn="0" w:lastRowLastColumn="0"/>
+              <w:rPr>
+                <w:sz w:val="18"/>
+                <w:szCs w:val="18"/>
+              </w:rPr>
+            </w:pPr>
+          </w:p>
+        </w:tc>
+      </w:tr>
+      <w:tr>
+        <w:tc>
+          <w:tcPr>
+            <w:cnfStyle w:val="001000000000" w:firstRow="0" w:lastRow="0" w:firstColumn="1" w:lastColumn="0" w:oddVBand="0" w:evenVBand="0" w:oddHBand="0" w:evenHBand="0" w:firstRowFirstColumn="0" w:firstRowLastColumn="0" w:lastRowFirstColumn="0" w:lastRowLastColumn="0"/>
+            <w:tcW w:w="1194" w:type="dxa"/>
+          </w:tcPr>
+          <w:p>
+            <w:pPr>
+              <w:jc w:val="center"/>
+              <w:rPr>
+                <w:b w:val="0"/>
+                <w:bCs w:val="0"/>
+                <w:sz w:val="18"/>
+                <w:szCs w:val="18"/>
+              </w:rPr>
+            </w:pPr>
+          </w:p>
+        </w:tc>
+        <w:tc>
+          <w:tcPr>
+            <w:tcW w:w="1586" w:type="dxa"/>
+          </w:tcPr>
+          <w:p>
+            <w:pPr>
+              <w:jc w:val="center"/>
+              <w:cnfStyle w:val="000000000000" w:firstRow="0" w:lastRow="0" w:firstColumn="0" w:lastColumn="0" w:oddVBand="0" w:evenVBand="0" w:oddHBand="0" w:evenHBand="0" w:firstRowFirstColumn="0" w:firstRowLastColumn="0" w:lastRowFirstColumn="0" w:lastRowLastColumn="0"/>
+              <w:rPr>
+                <w:sz w:val="18"/>
+                <w:szCs w:val="18"/>
+              </w:rPr>
+            </w:pPr>
+          </w:p>
+        </w:tc>
+        <w:tc>
+          <w:tcPr>
+            <w:tcW w:w="1479" w:type="dxa"/>
+          </w:tcPr>
+          <w:p>
+            <w:pPr>
+              <w:jc w:val="center"/>
+              <w:cnfStyle w:val="000000000000" w:firstRow="0" w:lastRow="0" w:firstColumn="0" w:lastColumn="0" w:oddVBand="0" w:evenVBand="0" w:oddHBand="0" w:evenHBand="0" w:firstRowFirstColumn="0" w:firstRowLastColumn="0" w:lastRowFirstColumn="0" w:lastRowLastColumn="0"/>
+              <w:rPr>
+                <w:sz w:val="18"/>
+                <w:szCs w:val="18"/>
+              </w:rPr>
+            </w:pPr>
+          </w:p>
+        </w:tc>
+        <w:tc>
+          <w:tcPr>
+            <w:tcW w:w="1714" w:type="dxa"/>
+          </w:tcPr>
+          <w:p>
+            <w:pPr>
+              <w:cnfStyle w:val="000000000000" w:firstRow="0" w:lastRow="0" w:firstColumn="0" w:lastColumn="0" w:oddVBand="0" w:evenVBand="0" w:oddHBand="0" w:evenHBand="0" w:firstRowFirstColumn="0" w:firstRowLastColumn="0" w:lastRowFirstColumn="0" w:lastRowLastColumn="0"/>
+              <w:rPr>
+                <w:sz w:val="18"/>
+                <w:szCs w:val="18"/>
+              </w:rPr>
+            </w:pPr>
+          </w:p>
+        </w:tc>
+        <w:tc>
+          <w:tcPr>
+            <w:tcW w:w="1541" w:type="dxa"/>
+          </w:tcPr>
+          <w:p>
+            <w:pPr>
+              <w:cnfStyle w:val="000000000000" w:firstRow="0" w:lastRow="0" w:firstColumn="0" w:lastColumn="0" w:oddVBand="0" w:evenVBand="0" w:oddHBand="0" w:evenHBand="0" w:firstRowFirstColumn="0" w:firstRowLastColumn="0" w:lastRowFirstColumn="0" w:lastRowLastColumn="0"/>
+              <w:rPr>
+                <w:sz w:val="18"/>
+                <w:szCs w:val="18"/>
+              </w:rPr>
+            </w:pPr>
+          </w:p>
+        </w:tc>
+        <w:tc>
+          <w:tcPr>
+            <w:tcW w:w="3402" w:type="dxa"/>
+          </w:tcPr>
+          <w:p>
+            <w:pPr>
+              <w:cnfStyle w:val="000000000000" w:firstRow="0" w:lastRow="0" w:firstColumn="0" w:lastColumn="0" w:oddVBand="0" w:evenVBand="0" w:oddHBand="0" w:evenHBand="0" w:firstRowFirstColumn="0" w:firstRowLastColumn="0" w:lastRowFirstColumn="0" w:lastRowLastColumn="0"/>
+              <w:rPr>
+                <w:sz w:val="18"/>
+                <w:szCs w:val="18"/>
+              </w:rPr>
+            </w:pPr>
+          </w:p>
+        </w:tc>
+      </w:tr>
+      <w:tr>
+        <w:trPr>
+          <w:cnfStyle w:val="000000100000" w:firstRow="0" w:lastRow="0" w:firstColumn="0" w:lastColumn="0" w:oddVBand="0" w:evenVBand="0" w:oddHBand="1" w:evenHBand="0" w:firstRowFirstColumn="0" w:firstRowLastColumn="0" w:lastRowFirstColumn="0" w:lastRowLastColumn="0"/>
+        </w:trPr>
+        <w:tc>
+          <w:tcPr>
+            <w:cnfStyle w:val="001000000000" w:firstRow="0" w:lastRow="0" w:firstColumn="1" w:lastColumn="0" w:oddVBand="0" w:evenVBand="0" w:oddHBand="0" w:evenHBand="0" w:firstRowFirstColumn="0" w:firstRowLastColumn="0" w:lastRowFirstColumn="0" w:lastRowLastColumn="0"/>
+            <w:tcW w:w="1194" w:type="dxa"/>
+          </w:tcPr>
+          <w:p>
+            <w:pPr>
+              <w:jc w:val="center"/>
+              <w:rPr>
+                <w:b w:val="0"/>
+                <w:bCs w:val="0"/>
+                <w:sz w:val="18"/>
+                <w:szCs w:val="18"/>
+              </w:rPr>
+            </w:pPr>
+          </w:p>
+        </w:tc>
+        <w:tc>
+          <w:tcPr>
+            <w:tcW w:w="1586" w:type="dxa"/>
+          </w:tcPr>
+          <w:p>
+            <w:pPr>
+              <w:jc w:val="center"/>
+              <w:cnfStyle w:val="000000100000" w:firstRow="0" w:lastRow="0" w:firstColumn="0" w:lastColumn="0" w:oddVBand="0" w:evenVBand="0" w:oddHBand="1" w:evenHBand="0" w:firstRowFirstColumn="0" w:firstRowLastColumn="0" w:lastRowFirstColumn="0" w:lastRowLastColumn="0"/>
+              <w:rPr>
+                <w:sz w:val="18"/>
+                <w:szCs w:val="18"/>
+              </w:rPr>
+            </w:pPr>
+          </w:p>
+        </w:tc>
+        <w:tc>
+          <w:tcPr>
+            <w:tcW w:w="1479" w:type="dxa"/>
+          </w:tcPr>
+          <w:p>
+            <w:pPr>
+              <w:jc w:val="center"/>
+              <w:cnfStyle w:val="000000100000" w:firstRow="0" w:lastRow="0" w:firstColumn="0" w:lastColumn="0" w:oddVBand="0" w:evenVBand="0" w:oddHBand="1" w:evenHBand="0" w:firstRowFirstColumn="0" w:firstRowLastColumn="0" w:lastRowFirstColumn="0" w:lastRowLastColumn="0"/>
+              <w:rPr>
+                <w:sz w:val="18"/>
+                <w:szCs w:val="18"/>
+              </w:rPr>
+            </w:pPr>
+          </w:p>
+        </w:tc>
+        <w:tc>
+          <w:tcPr>
+            <w:tcW w:w="1714" w:type="dxa"/>
+          </w:tcPr>
+          <w:p>
+            <w:pPr>
+              <w:cnfStyle w:val="000000100000" w:firstRow="0" w:lastRow="0" w:firstColumn="0" w:lastColumn="0" w:oddVBand="0" w:evenVBand="0" w:oddHBand="1" w:evenHBand="0" w:firstRowFirstColumn="0" w:firstRowLastColumn="0" w:lastRowFirstColumn="0" w:lastRowLastColumn="0"/>
+              <w:rPr>
+                <w:sz w:val="18"/>
+                <w:szCs w:val="18"/>
+              </w:rPr>
+            </w:pPr>
+          </w:p>
+        </w:tc>
+        <w:tc>
+          <w:tcPr>
+            <w:tcW w:w="1541" w:type="dxa"/>
+          </w:tcPr>
+          <w:p>
+            <w:pPr>
+              <w:cnfStyle w:val="000000100000" w:firstRow="0" w:lastRow="0" w:firstColumn="0" w:lastColumn="0" w:oddVBand="0" w:evenVBand="0" w:oddHBand="1" w:evenHBand="0" w:firstRowFirstColumn="0" w:firstRowLastColumn="0" w:lastRowFirstColumn="0" w:lastRowLastColumn="0"/>
+              <w:rPr>
+                <w:sz w:val="18"/>
+                <w:szCs w:val="18"/>
+              </w:rPr>
+            </w:pPr>
+          </w:p>
+        </w:tc>
+        <w:tc>
+          <w:tcPr>
+            <w:tcW w:w="3402" w:type="dxa"/>
+          </w:tcPr>
+          <w:p>
+            <w:pPr>
+              <w:cnfStyle w:val="000000100000" w:firstRow="0" w:lastRow="0" w:firstColumn="0" w:lastColumn="0" w:oddVBand="0" w:evenVBand="0" w:oddHBand="1" w:evenHBand="0" w:firstRowFirstColumn="0" w:firstRowLastColumn="0" w:lastRowFirstColumn="0" w:lastRowLastColumn="0"/>
+              <w:rPr>
+                <w:sz w:val="18"/>
+                <w:szCs w:val="18"/>
+              </w:rPr>
+            </w:pPr>
+          </w:p>
+        </w:tc>
+      </w:tr>
+      <w:tr>
+        <w:tc>
+          <w:tcPr>
+            <w:cnfStyle w:val="001000000000" w:firstRow="0" w:lastRow="0" w:firstColumn="1" w:lastColumn="0" w:oddVBand="0" w:evenVBand="0" w:oddHBand="0" w:evenHBand="0" w:firstRowFirstColumn="0" w:firstRowLastColumn="0" w:lastRowFirstColumn="0" w:lastRowLastColumn="0"/>
+            <w:tcW w:w="1194" w:type="dxa"/>
+          </w:tcPr>
+          <w:p>
+            <w:pPr>
+              <w:jc w:val="center"/>
+              <w:rPr>
+                <w:b w:val="0"/>
+                <w:bCs w:val="0"/>
+                <w:sz w:val="18"/>
+                <w:szCs w:val="18"/>
+              </w:rPr>
+            </w:pPr>
+          </w:p>
+        </w:tc>
+        <w:tc>
+          <w:tcPr>
+            <w:tcW w:w="1586" w:type="dxa"/>
+          </w:tcPr>
+          <w:p>
+            <w:pPr>
+              <w:jc w:val="center"/>
+              <w:cnfStyle w:val="000000000000" w:firstRow="0" w:lastRow="0" w:firstColumn="0" w:lastColumn="0" w:oddVBand="0" w:evenVBand="0" w:oddHBand="0" w:evenHBand="0" w:firstRowFirstColumn="0" w:firstRowLastColumn="0" w:lastRowFirstColumn="0" w:lastRowLastColumn="0"/>
+              <w:rPr>
+                <w:sz w:val="18"/>
+                <w:szCs w:val="18"/>
+              </w:rPr>
+            </w:pPr>
+          </w:p>
+        </w:tc>
+        <w:tc>
+          <w:tcPr>
+            <w:tcW w:w="1479" w:type="dxa"/>
+          </w:tcPr>
+          <w:p>
+            <w:pPr>
+              <w:jc w:val="center"/>
+              <w:cnfStyle w:val="000000000000" w:firstRow="0" w:lastRow="0" w:firstColumn="0" w:lastColumn="0" w:oddVBand="0" w:evenVBand="0" w:oddHBand="0" w:evenHBand="0" w:firstRowFirstColumn="0" w:firstRowLastColumn="0" w:lastRowFirstColumn="0" w:lastRowLastColumn="0"/>
+              <w:rPr>
+                <w:sz w:val="18"/>
+                <w:szCs w:val="18"/>
+              </w:rPr>
+            </w:pPr>
+          </w:p>
+        </w:tc>
+        <w:tc>
+          <w:tcPr>
+            <w:tcW w:w="1714" w:type="dxa"/>
+          </w:tcPr>
+          <w:p>
+            <w:pPr>
+              <w:cnfStyle w:val="000000000000" w:firstRow="0" w:lastRow="0" w:firstColumn="0" w:lastColumn="0" w:oddVBand="0" w:evenVBand="0" w:oddHBand="0" w:evenHBand="0" w:firstRowFirstColumn="0" w:firstRowLastColumn="0" w:lastRowFirstColumn="0" w:lastRowLastColumn="0"/>
+              <w:rPr>
+                <w:sz w:val="18"/>
+                <w:szCs w:val="18"/>
+              </w:rPr>
+            </w:pPr>
+          </w:p>
+        </w:tc>
+        <w:tc>
+          <w:tcPr>
+            <w:tcW w:w="1541" w:type="dxa"/>
+          </w:tcPr>
+          <w:p>
+            <w:pPr>
+              <w:cnfStyle w:val="000000000000" w:firstRow="0" w:lastRow="0" w:firstColumn="0" w:lastColumn="0" w:oddVBand="0" w:evenVBand="0" w:oddHBand="0" w:evenHBand="0" w:firstRowFirstColumn="0" w:firstRowLastColumn="0" w:lastRowFirstColumn="0" w:lastRowLastColumn="0"/>
+              <w:rPr>
+                <w:sz w:val="18"/>
+                <w:szCs w:val="18"/>
+              </w:rPr>
+            </w:pPr>
+          </w:p>
+        </w:tc>
+        <w:tc>
+          <w:tcPr>
+            <w:tcW w:w="3402" w:type="dxa"/>
+          </w:tcPr>
+          <w:p>
+            <w:pPr>
+              <w:cnfStyle w:val="000000000000" w:firstRow="0" w:lastRow="0" w:firstColumn="0" w:lastColumn="0" w:oddVBand="0" w:evenVBand="0" w:oddHBand="0" w:evenHBand="0" w:firstRowFirstColumn="0" w:firstRowLastColumn="0" w:lastRowFirstColumn="0" w:lastRowLastColumn="0"/>
+              <w:rPr>
+                <w:sz w:val="18"/>
+                <w:szCs w:val="18"/>
+              </w:rPr>
+            </w:pPr>
+          </w:p>
+        </w:tc>
+      </w:tr>
+      <w:tr>
+        <w:trPr>
+          <w:cnfStyle w:val="000000100000" w:firstRow="0" w:lastRow="0" w:firstColumn="0" w:lastColumn="0" w:oddVBand="0" w:evenVBand="0" w:oddHBand="1" w:evenHBand="0" w:firstRowFirstColumn="0" w:firstRowLastColumn="0" w:lastRowFirstColumn="0" w:lastRowLastColumn="0"/>
+        </w:trPr>
+        <w:tc>
+          <w:tcPr>
+            <w:cnfStyle w:val="001000000000" w:firstRow="0" w:lastRow="0" w:firstColumn="1" w:lastColumn="0" w:oddVBand="0" w:evenVBand="0" w:oddHBand="0" w:evenHBand="0" w:firstRowFirstColumn="0" w:firstRowLastColumn="0" w:lastRowFirstColumn="0" w:lastRowLastColumn="0"/>
+            <w:tcW w:w="1194" w:type="dxa"/>
+          </w:tcPr>
+          <w:p>
+            <w:pPr>
+              <w:jc w:val="center"/>
+              <w:rPr>
+                <w:b w:val="0"/>
+                <w:bCs w:val="0"/>
+                <w:sz w:val="18"/>
+                <w:szCs w:val="18"/>
+              </w:rPr>
+            </w:pPr>
+          </w:p>
+        </w:tc>
+        <w:tc>
+          <w:tcPr>
+            <w:tcW w:w="1586" w:type="dxa"/>
+          </w:tcPr>
+          <w:p>
+            <w:pPr>
+              <w:jc w:val="center"/>
+              <w:cnfStyle w:val="000000100000" w:firstRow="0" w:lastRow="0" w:firstColumn="0" w:lastColumn="0" w:oddVBand="0" w:evenVBand="0" w:oddHBand="1" w:evenHBand="0" w:firstRowFirstColumn="0" w:firstRowLastColumn="0" w:lastRowFirstColumn="0" w:lastRowLastColumn="0"/>
+              <w:rPr>
+                <w:sz w:val="18"/>
+                <w:szCs w:val="18"/>
+              </w:rPr>
+            </w:pPr>
+          </w:p>
+        </w:tc>
+        <w:tc>
+          <w:tcPr>
+            <w:tcW w:w="1479" w:type="dxa"/>
+          </w:tcPr>
+          <w:p>
+            <w:pPr>
+              <w:jc w:val="center"/>
+              <w:cnfStyle w:val="000000100000" w:firstRow="0" w:lastRow="0" w:firstColumn="0" w:lastColumn="0" w:oddVBand="0" w:evenVBand="0" w:oddHBand="1" w:evenHBand="0" w:firstRowFirstColumn="0" w:firstRowLastColumn="0" w:lastRowFirstColumn="0" w:lastRowLastColumn="0"/>
+              <w:rPr>
+                <w:sz w:val="18"/>
+                <w:szCs w:val="18"/>
+              </w:rPr>
+            </w:pPr>
+          </w:p>
+        </w:tc>
+        <w:tc>
+          <w:tcPr>
+            <w:tcW w:w="1714" w:type="dxa"/>
+          </w:tcPr>
+          <w:p>
+            <w:pPr>
+              <w:cnfStyle w:val="000000100000" w:firstRow="0" w:lastRow="0" w:firstColumn="0" w:lastColumn="0" w:oddVBand="0" w:evenVBand="0" w:oddHBand="1" w:evenHBand="0" w:firstRowFirstColumn="0" w:firstRowLastColumn="0" w:lastRowFirstColumn="0" w:lastRowLastColumn="0"/>
+              <w:rPr>
+                <w:sz w:val="18"/>
+                <w:szCs w:val="18"/>
+              </w:rPr>
+            </w:pPr>
+          </w:p>
+        </w:tc>
+        <w:tc>
+          <w:tcPr>
+            <w:tcW w:w="1541" w:type="dxa"/>
+          </w:tcPr>
+          <w:p>
+            <w:pPr>
+              <w:cnfStyle w:val="000000100000" w:firstRow="0" w:lastRow="0" w:firstColumn="0" w:lastColumn="0" w:oddVBand="0" w:evenVBand="0" w:oddHBand="1" w:evenHBand="0" w:firstRowFirstColumn="0" w:firstRowLastColumn="0" w:lastRowFirstColumn="0" w:lastRowLastColumn="0"/>
+              <w:rPr>
+                <w:sz w:val="18"/>
+                <w:szCs w:val="18"/>
+              </w:rPr>
+            </w:pPr>
+          </w:p>
+        </w:tc>
+        <w:tc>
+          <w:tcPr>
+            <w:tcW w:w="3402" w:type="dxa"/>
+          </w:tcPr>
+          <w:p>
+            <w:pPr>
+              <w:cnfStyle w:val="000000100000" w:firstRow="0" w:lastRow="0" w:firstColumn="0" w:lastColumn="0" w:oddVBand="0" w:evenVBand="0" w:oddHBand="1" w:evenHBand="0" w:firstRowFirstColumn="0" w:firstRowLastColumn="0" w:lastRowFirstColumn="0" w:lastRowLastColumn="0"/>
+              <w:rPr>
+                <w:sz w:val="18"/>
+                <w:szCs w:val="18"/>
+              </w:rPr>
+            </w:pPr>
+          </w:p>
+        </w:tc>
+      </w:tr>
+      <w:tr>
+        <w:tc>
+          <w:tcPr>
+            <w:cnfStyle w:val="001000000000" w:firstRow="0" w:lastRow="0" w:firstColumn="1" w:lastColumn="0" w:oddVBand="0" w:evenVBand="0" w:oddHBand="0" w:evenHBand="0" w:firstRowFirstColumn="0" w:firstRowLastColumn="0" w:lastRowFirstColumn="0" w:lastRowLastColumn="0"/>
+            <w:tcW w:w="1194" w:type="dxa"/>
+          </w:tcPr>
+          <w:p>
+            <w:pPr>
+              <w:jc w:val="center"/>
+              <w:rPr>
+                <w:b w:val="0"/>
+                <w:bCs w:val="0"/>
+                <w:sz w:val="18"/>
+                <w:szCs w:val="18"/>
+              </w:rPr>
+            </w:pPr>
+          </w:p>
+        </w:tc>
+        <w:tc>
+          <w:tcPr>
+            <w:tcW w:w="1586" w:type="dxa"/>
+          </w:tcPr>
+          <w:p>
+            <w:pPr>
+              <w:jc w:val="center"/>
+              <w:cnfStyle w:val="000000000000" w:firstRow="0" w:lastRow="0" w:firstColumn="0" w:lastColumn="0" w:oddVBand="0" w:evenVBand="0" w:oddHBand="0" w:evenHBand="0" w:firstRowFirstColumn="0" w:firstRowLastColumn="0" w:lastRowFirstColumn="0" w:lastRowLastColumn="0"/>
+              <w:rPr>
+                <w:sz w:val="18"/>
+                <w:szCs w:val="18"/>
+              </w:rPr>
+            </w:pPr>
+          </w:p>
+        </w:tc>
+        <w:tc>
+          <w:tcPr>
+            <w:tcW w:w="1479" w:type="dxa"/>
+          </w:tcPr>
+          <w:p>
+            <w:pPr>
+              <w:jc w:val="center"/>
+              <w:cnfStyle w:val="000000000000" w:firstRow="0" w:lastRow="0" w:firstColumn="0" w:lastColumn="0" w:oddVBand="0" w:evenVBand="0" w:oddHBand="0" w:evenHBand="0" w:firstRowFirstColumn="0" w:firstRowLastColumn="0" w:lastRowFirstColumn="0" w:lastRowLastColumn="0"/>
+              <w:rPr>
+                <w:sz w:val="18"/>
+                <w:szCs w:val="18"/>
+              </w:rPr>
+            </w:pPr>
+          </w:p>
+        </w:tc>
+        <w:tc>
+          <w:tcPr>
+            <w:tcW w:w="1714" w:type="dxa"/>
+          </w:tcPr>
+          <w:p>
+            <w:pPr>
+              <w:cnfStyle w:val="000000000000" w:firstRow="0" w:lastRow="0" w:firstColumn="0" w:lastColumn="0" w:oddVBand="0" w:evenVBand="0" w:oddHBand="0" w:evenHBand="0" w:firstRowFirstColumn="0" w:firstRowLastColumn="0" w:lastRowFirstColumn="0" w:lastRowLastColumn="0"/>
+              <w:rPr>
+                <w:sz w:val="18"/>
+                <w:szCs w:val="18"/>
+              </w:rPr>
+            </w:pPr>
+          </w:p>
+        </w:tc>
+        <w:tc>
+          <w:tcPr>
+            <w:tcW w:w="1541" w:type="dxa"/>
+          </w:tcPr>
+          <w:p>
+            <w:pPr>
+              <w:cnfStyle w:val="000000000000" w:firstRow="0" w:lastRow="0" w:firstColumn="0" w:lastColumn="0" w:oddVBand="0" w:evenVBand="0" w:oddHBand="0" w:evenHBand="0" w:firstRowFirstColumn="0" w:firstRowLastColumn="0" w:lastRowFirstColumn="0" w:lastRowLastColumn="0"/>
+              <w:rPr>
+                <w:sz w:val="18"/>
+                <w:szCs w:val="18"/>
+              </w:rPr>
+            </w:pPr>
+          </w:p>
+        </w:tc>
+        <w:tc>
+          <w:tcPr>
+            <w:tcW w:w="3402" w:type="dxa"/>
+          </w:tcPr>
+          <w:p>
+            <w:pPr>
+              <w:cnfStyle w:val="000000000000" w:firstRow="0" w:lastRow="0" w:firstColumn="0" w:lastColumn="0" w:oddVBand="0" w:evenVBand="0" w:oddHBand="0" w:evenHBand="0" w:firstRowFirstColumn="0" w:firstRowLastColumn="0" w:lastRowFirstColumn="0" w:lastRowLastColumn="0"/>
+              <w:rPr>
+                <w:sz w:val="18"/>
+                <w:szCs w:val="18"/>
+              </w:rPr>
+            </w:pPr>
+          </w:p>
+        </w:tc>
+      </w:tr>
+      <w:tr>
+        <w:trPr>
+          <w:cnfStyle w:val="000000100000" w:firstRow="0" w:lastRow="0" w:firstColumn="0" w:lastColumn="0" w:oddVBand="0" w:evenVBand="0" w:oddHBand="1" w:evenHBand="0" w:firstRowFirstColumn="0" w:firstRowLastColumn="0" w:lastRowFirstColumn="0" w:lastRowLastColumn="0"/>
+        </w:trPr>
+        <w:tc>
+          <w:tcPr>
+            <w:cnfStyle w:val="001000000000" w:firstRow="0" w:lastRow="0" w:firstColumn="1" w:lastColumn="0" w:oddVBand="0" w:evenVBand="0" w:oddHBand="0" w:evenHBand="0" w:firstRowFirstColumn="0" w:firstRowLastColumn="0" w:lastRowFirstColumn="0" w:lastRowLastColumn="0"/>
+            <w:tcW w:w="1194" w:type="dxa"/>
+          </w:tcPr>
+          <w:p>
+            <w:pPr>
+              <w:jc w:val="center"/>
+              <w:rPr>
+                <w:b w:val="0"/>
+                <w:bCs w:val="0"/>
+                <w:sz w:val="18"/>
+                <w:szCs w:val="18"/>
+              </w:rPr>
+            </w:pPr>
+          </w:p>
+        </w:tc>
+        <w:tc>
+          <w:tcPr>
+            <w:tcW w:w="1586" w:type="dxa"/>
+          </w:tcPr>
+          <w:p>
+            <w:pPr>
+              <w:jc w:val="center"/>
+              <w:cnfStyle w:val="000000100000" w:firstRow="0" w:lastRow="0" w:firstColumn="0" w:lastColumn="0" w:oddVBand="0" w:evenVBand="0" w:oddHBand="1" w:evenHBand="0" w:firstRowFirstColumn="0" w:firstRowLastColumn="0" w:lastRowFirstColumn="0" w:lastRowLastColumn="0"/>
+              <w:rPr>
+                <w:sz w:val="18"/>
+                <w:szCs w:val="18"/>
+              </w:rPr>
+            </w:pPr>
+          </w:p>
+        </w:tc>
+        <w:tc>
+          <w:tcPr>
+            <w:tcW w:w="1479" w:type="dxa"/>
+          </w:tcPr>
+          <w:p>
+            <w:pPr>
+              <w:jc w:val="center"/>
+              <w:cnfStyle w:val="000000100000" w:firstRow="0" w:lastRow="0" w:firstColumn="0" w:lastColumn="0" w:oddVBand="0" w:evenVBand="0" w:oddHBand="1" w:evenHBand="0" w:firstRowFirstColumn="0" w:firstRowLastColumn="0" w:lastRowFirstColumn="0" w:lastRowLastColumn="0"/>
+              <w:rPr>
+                <w:sz w:val="18"/>
+                <w:szCs w:val="18"/>
+              </w:rPr>
+            </w:pPr>
+          </w:p>
+        </w:tc>
+        <w:tc>
+          <w:tcPr>
+            <w:tcW w:w="1714" w:type="dxa"/>
+          </w:tcPr>
+          <w:p>
+            <w:pPr>
+              <w:cnfStyle w:val="000000100000" w:firstRow="0" w:lastRow="0" w:firstColumn="0" w:lastColumn="0" w:oddVBand="0" w:evenVBand="0" w:oddHBand="1" w:evenHBand="0" w:firstRowFirstColumn="0" w:firstRowLastColumn="0" w:lastRowFirstColumn="0" w:lastRowLastColumn="0"/>
+              <w:rPr>
+                <w:sz w:val="18"/>
+                <w:szCs w:val="18"/>
+              </w:rPr>
+            </w:pPr>
+          </w:p>
+        </w:tc>
+        <w:tc>
+          <w:tcPr>
+            <w:tcW w:w="1541" w:type="dxa"/>
+          </w:tcPr>
+          <w:p>
+            <w:pPr>
+              <w:cnfStyle w:val="000000100000" w:firstRow="0" w:lastRow="0" w:firstColumn="0" w:lastColumn="0" w:oddVBand="0" w:evenVBand="0" w:oddHBand="1" w:evenHBand="0" w:firstRowFirstColumn="0" w:firstRowLastColumn="0" w:lastRowFirstColumn="0" w:lastRowLastColumn="0"/>
+              <w:rPr>
+                <w:sz w:val="18"/>
+                <w:szCs w:val="18"/>
+              </w:rPr>
+            </w:pPr>
+          </w:p>
+        </w:tc>
+        <w:tc>
+          <w:tcPr>
+            <w:tcW w:w="3402" w:type="dxa"/>
+          </w:tcPr>
+          <w:p>
+            <w:pPr>
+              <w:cnfStyle w:val="000000100000" w:firstRow="0" w:lastRow="0" w:firstColumn="0" w:lastColumn="0" w:oddVBand="0" w:evenVBand="0" w:oddHBand="1" w:evenHBand="0" w:firstRowFirstColumn="0" w:firstRowLastColumn="0" w:lastRowFirstColumn="0" w:lastRowLastColumn="0"/>
+              <w:rPr>
+                <w:sz w:val="18"/>
+                <w:szCs w:val="18"/>
+              </w:rPr>
+            </w:pPr>
+          </w:p>
+        </w:tc>
+      </w:tr>
+      <w:tr>
+        <w:tc>
+          <w:tcPr>
+            <w:cnfStyle w:val="001000000000" w:firstRow="0" w:lastRow="0" w:firstColumn="1" w:lastColumn="0" w:oddVBand="0" w:evenVBand="0" w:oddHBand="0" w:evenHBand="0" w:firstRowFirstColumn="0" w:firstRowLastColumn="0" w:lastRowFirstColumn="0" w:lastRowLastColumn="0"/>
+            <w:tcW w:w="1194" w:type="dxa"/>
+          </w:tcPr>
+          <w:p>
+            <w:pPr>
+              <w:jc w:val="center"/>
+              <w:rPr>
+                <w:b w:val="0"/>
+                <w:bCs w:val="0"/>
+                <w:sz w:val="18"/>
+                <w:szCs w:val="18"/>
+              </w:rPr>
+            </w:pPr>
+          </w:p>
+        </w:tc>
+        <w:tc>
+          <w:tcPr>
+            <w:tcW w:w="1586" w:type="dxa"/>
+          </w:tcPr>
+          <w:p>
+            <w:pPr>
+              <w:jc w:val="center"/>
+              <w:cnfStyle w:val="000000000000" w:firstRow="0" w:lastRow="0" w:firstColumn="0" w:lastColumn="0" w:oddVBand="0" w:evenVBand="0" w:oddHBand="0" w:evenHBand="0" w:firstRowFirstColumn="0" w:firstRowLastColumn="0" w:lastRowFirstColumn="0" w:lastRowLastColumn="0"/>
+              <w:rPr>
+                <w:sz w:val="18"/>
+                <w:szCs w:val="18"/>
+              </w:rPr>
+            </w:pPr>
+          </w:p>
+        </w:tc>
+        <w:tc>
+          <w:tcPr>
+            <w:tcW w:w="1479" w:type="dxa"/>
+          </w:tcPr>
+          <w:p>
+            <w:pPr>
+              <w:jc w:val="center"/>
+              <w:cnfStyle w:val="000000000000" w:firstRow="0" w:lastRow="0" w:firstColumn="0" w:lastColumn="0" w:oddVBand="0" w:evenVBand="0" w:oddHBand="0" w:evenHBand="0" w:firstRowFirstColumn="0" w:firstRowLastColumn="0" w:lastRowFirstColumn="0" w:lastRowLastColumn="0"/>
+              <w:rPr>
+                <w:sz w:val="18"/>
+                <w:szCs w:val="18"/>
+              </w:rPr>
+            </w:pPr>
+          </w:p>
+        </w:tc>
+        <w:tc>
+          <w:tcPr>
+            <w:tcW w:w="1714" w:type="dxa"/>
+          </w:tcPr>
+          <w:p>
+            <w:pPr>
+              <w:cnfStyle w:val="000000000000" w:firstRow="0" w:lastRow="0" w:firstColumn="0" w:lastColumn="0" w:oddVBand="0" w:evenVBand="0" w:oddHBand="0" w:evenHBand="0" w:firstRowFirstColumn="0" w:firstRowLastColumn="0" w:lastRowFirstColumn="0" w:lastRowLastColumn="0"/>
+              <w:rPr>
+                <w:sz w:val="18"/>
+                <w:szCs w:val="18"/>
+              </w:rPr>
+            </w:pPr>
+          </w:p>
+        </w:tc>
+        <w:tc>
+          <w:tcPr>
+            <w:tcW w:w="1541" w:type="dxa"/>
+          </w:tcPr>
+          <w:p>
+            <w:pPr>
+              <w:cnfStyle w:val="000000000000" w:firstRow="0" w:lastRow="0" w:firstColumn="0" w:lastColumn="0" w:oddVBand="0" w:evenVBand="0" w:oddHBand="0" w:evenHBand="0" w:firstRowFirstColumn="0" w:firstRowLastColumn="0" w:lastRowFirstColumn="0" w:lastRowLastColumn="0"/>
+              <w:rPr>
+                <w:sz w:val="18"/>
+                <w:szCs w:val="18"/>
+              </w:rPr>
+            </w:pPr>
+          </w:p>
+        </w:tc>
+        <w:tc>
+          <w:tcPr>
+            <w:tcW w:w="3402" w:type="dxa"/>
+          </w:tcPr>
+          <w:p>
+            <w:pPr>
+              <w:cnfStyle w:val="000000000000" w:firstRow="0" w:lastRow="0" w:firstColumn="0" w:lastColumn="0" w:oddVBand="0" w:evenVBand="0" w:oddHBand="0" w:evenHBand="0" w:firstRowFirstColumn="0" w:firstRowLastColumn="0" w:lastRowFirstColumn="0" w:lastRowLastColumn="0"/>
+              <w:rPr>
+                <w:sz w:val="18"/>
+                <w:szCs w:val="18"/>
+              </w:rPr>
+            </w:pPr>
           </w:p>
         </w:tc>
       </w:tr>
@@ -1825,7 +5382,7 @@
   <w:abstractNum w:abstractNumId="3" w15:restartNumberingAfterBreak="0">
     <w:nsid w:val="4AE20750"/>
     <w:multiLevelType w:val="hybridMultilevel"/>
-    <w:tmpl w:val="6BF076BA"/>
+    <w:tmpl w:val="4F1A2F1E"/>
     <w:lvl w:ilvl="0" w:tplc="20000001">
       <w:start w:val="1"/>
       <w:numFmt w:val="bullet"/>

</xml_diff>